<commit_message>
mas biblio y mas cap1
</commit_message>
<xml_diff>
--- a/Archivos de Word/Escrito tesis/Capítulo 1.docx
+++ b/Archivos de Word/Escrito tesis/Capítulo 1.docx
@@ -24,13 +24,7 @@
           <w:bCs/>
           <w:lang w:val="es-ES"/>
         </w:rPr>
-        <w:t>Sistemas de bicicletas compartidas</w:t>
-      </w:r>
-      <w:r>
-        <w:rPr>
-          <w:rStyle w:val="eop"/>
-        </w:rPr>
-        <w:t> </w:t>
+        <w:t>Introducción</w:t>
       </w:r>
     </w:p>
     <w:p>
@@ -76,16 +70,17 @@
           <w:bCs/>
           <w:lang w:val="es-ES"/>
         </w:rPr>
-        <w:t> ¿Qué es un sistema de bicicletas compartidas?</w:t>
-      </w:r>
-      <w:r>
-        <w:rPr>
-          <w:rStyle w:val="eop"/>
-        </w:rPr>
         <w:t> </w:t>
       </w:r>
-      <w:bookmarkStart w:id="0" w:name="_GoBack"/>
-      <w:bookmarkEnd w:id="0"/>
+      <w:r>
+        <w:rPr>
+          <w:rStyle w:val="normaltextrun"/>
+          <w:b/>
+          <w:bCs/>
+          <w:lang w:val="es-ES"/>
+        </w:rPr>
+        <w:t>Sistemas de bicicletas compartidas</w:t>
+      </w:r>
     </w:p>
     <w:p>
       <w:pPr>
@@ -106,9 +101,7 @@
         <w:jc w:val="both"/>
         <w:textAlignment w:val="baseline"/>
         <w:rPr>
-          <w:rFonts w:ascii="Segoe UI" w:hAnsi="Segoe UI" w:cs="Segoe UI"/>
-          <w:sz w:val="18"/>
-          <w:szCs w:val="18"/>
+          <w:rStyle w:val="eop"/>
         </w:rPr>
       </w:pPr>
       <w:r>
@@ -123,6 +116,18 @@
           <w:rStyle w:val="eop"/>
         </w:rPr>
         <w:t> </w:t>
+      </w:r>
+      <w:r>
+        <w:rPr>
+          <w:rStyle w:val="eop"/>
+        </w:rPr>
+        <w:t>Las bicicletas siempre han sido un buen medio de transporte ya que elimina los costos de combustible y el ahorro del tiempo en comparación con los automóviles o el transporte público. Además, el uso de la bicicleta es bueno para la salud ya que se considera que</w:t>
+      </w:r>
+      <w:r>
+        <w:rPr>
+          <w:rStyle w:val="eop"/>
+        </w:rPr>
+        <w:t xml:space="preserve"> se quema una gran cantidad de calorías, es por esta razón que se ha intentado hacer conciencia sobre su uso.</w:t>
       </w:r>
     </w:p>
     <w:p>
@@ -137,19 +142,6 @@
           <w:szCs w:val="18"/>
         </w:rPr>
       </w:pPr>
-      <w:r>
-        <w:rPr>
-          <w:rStyle w:val="normaltextrun"/>
-          <w:lang w:val="es-ES"/>
-        </w:rPr>
-        <w:t>Los modelos de bicicletas compartidas surgieron a partir del alza en el uso de bicicletas como medio de transporte en grandes ciudades, y para fomentar el uso de medios de transporte amigables con el medio ambiente. Estos modelos consisten en una cantidad de estaciones repartidas a lo largo de la ciudad en las cuales los usuarios pueden tomar una bicicleta por para realizar el viaje y una vez que se llega al destino, se puede dejar la bicicleta estacionada en cualquier otra estación; el usuario puede tomar únicamente una bicicleta a la vez y puede regresarla en cualquier estación, no necesariamente en la misma donde la tomó.</w:t>
-      </w:r>
-      <w:r>
-        <w:rPr>
-          <w:rStyle w:val="eop"/>
-        </w:rPr>
-        <w:t> </w:t>
-      </w:r>
     </w:p>
     <w:p>
       <w:pPr>
@@ -168,7 +160,7 @@
           <w:rStyle w:val="normaltextrun"/>
           <w:lang w:val="es-ES"/>
         </w:rPr>
-        <w:t>Este modelo para compartir bicicletas con otros usuarios resulta muy útil ya que las estaciones se pueden encontrar en distintos lugares y están muy cerca unas de otras por lo que, si una estación no cuenta con bicicletas disponibles o con lugares para estacionar la bicicleta que ya fue usada, se puede recurrir a otra estación cercana.</w:t>
+        <w:t>Los modelos de bicicletas compartidas surgieron a partir del alza en el uso de bicicletas como medio de transporte en grandes ciudades, y para fomentar el uso de medios de transporte amigables con el medio ambiente. Estos modelos consisten en una cantidad de estaciones repartidas a lo largo de la ciudad en las cuales los usuarios pueden tomar una bicicleta por para realizar el viaje y una vez que se llega al destino, se puede dejar la bicicleta estacionada en cualquier otra estación; el usuario puede tomar únicamente una bicicleta a la vez y puede regresarla en cualquier estación, no necesariamente en la misma donde la tomó.</w:t>
       </w:r>
       <w:r>
         <w:rPr>
@@ -191,6 +183,14 @@
       </w:pPr>
       <w:r>
         <w:rPr>
+          <w:rStyle w:val="normaltextrun"/>
+          <w:lang w:val="es-ES"/>
+        </w:rPr>
+        <w:lastRenderedPageBreak/>
+        <w:t>Este modelo para compartir bicicletas con otros usuarios resulta muy útil ya que las estaciones se pueden encontrar en distintos lugares y están muy cerca unas de otras por lo que, si una estación no cuenta con bicicletas disponibles o con lugares para estacionar la bicicleta que ya fue usada, se puede recurrir a otra estación cercana.</w:t>
+      </w:r>
+      <w:r>
+        <w:rPr>
           <w:rStyle w:val="eop"/>
         </w:rPr>
         <w:t> </w:t>
@@ -231,7 +231,25 @@
         <w:rPr>
           <w:rStyle w:val="eop"/>
         </w:rPr>
-        <w:lastRenderedPageBreak/>
+        <w:t> </w:t>
+      </w:r>
+    </w:p>
+    <w:p>
+      <w:pPr>
+        <w:pStyle w:val="paragraph"/>
+        <w:spacing w:before="0" w:beforeAutospacing="0" w:after="0" w:afterAutospacing="0" w:line="480" w:lineRule="auto"/>
+        <w:jc w:val="both"/>
+        <w:textAlignment w:val="baseline"/>
+        <w:rPr>
+          <w:rFonts w:ascii="Segoe UI" w:hAnsi="Segoe UI" w:cs="Segoe UI"/>
+          <w:sz w:val="18"/>
+          <w:szCs w:val="18"/>
+        </w:rPr>
+      </w:pPr>
+      <w:r>
+        <w:rPr>
+          <w:rStyle w:val="eop"/>
+        </w:rPr>
         <w:t> </w:t>
       </w:r>
     </w:p>
@@ -265,6 +283,8 @@
         </w:rPr>
         <w:t> </w:t>
       </w:r>
+      <w:bookmarkStart w:id="0" w:name="_GoBack"/>
+      <w:bookmarkEnd w:id="0"/>
     </w:p>
     <w:p>
       <w:pPr>

</xml_diff>

<commit_message>
Escrito act y To do
</commit_message>
<xml_diff>
--- a/Archivos de Word/Escrito tesis/Capítulo 1.docx
+++ b/Archivos de Word/Escrito tesis/Capítulo 1.docx
@@ -5,18 +5,22 @@
     <w:p>
       <w:pPr>
         <w:pStyle w:val="paragraph"/>
-        <w:numPr>
-          <w:ilvl w:val="0"/>
-          <w:numId w:val="1"/>
-        </w:numPr>
         <w:spacing w:before="0" w:beforeAutospacing="0" w:after="0" w:afterAutospacing="0"/>
-        <w:ind w:left="360" w:firstLine="0"/>
         <w:jc w:val="both"/>
         <w:textAlignment w:val="baseline"/>
         <w:rPr>
           <w:rFonts w:ascii="Calibri" w:hAnsi="Calibri" w:cs="Calibri"/>
         </w:rPr>
       </w:pPr>
+      <w:r>
+        <w:rPr>
+          <w:rStyle w:val="normaltextrun"/>
+          <w:b/>
+          <w:bCs/>
+          <w:lang w:val="es-ES"/>
+        </w:rPr>
+        <w:t xml:space="preserve">1. </w:t>
+      </w:r>
       <w:r>
         <w:rPr>
           <w:rStyle w:val="normaltextrun"/>
@@ -50,12 +54,7 @@
     <w:p>
       <w:pPr>
         <w:pStyle w:val="paragraph"/>
-        <w:numPr>
-          <w:ilvl w:val="0"/>
-          <w:numId w:val="2"/>
-        </w:numPr>
         <w:spacing w:before="0" w:beforeAutospacing="0" w:after="0" w:afterAutospacing="0"/>
-        <w:ind w:left="1080" w:firstLine="0"/>
         <w:jc w:val="both"/>
         <w:textAlignment w:val="baseline"/>
         <w:rPr>
@@ -70,7 +69,7 @@
           <w:bCs/>
           <w:lang w:val="es-ES"/>
         </w:rPr>
-        <w:t> </w:t>
+        <w:t xml:space="preserve">1.1 </w:t>
       </w:r>
       <w:r>
         <w:rPr>
@@ -253,30 +252,6 @@
         <w:jc w:val="both"/>
         <w:textAlignment w:val="baseline"/>
         <w:rPr>
-          <w:rFonts w:ascii="Segoe UI" w:hAnsi="Segoe UI" w:cs="Segoe UI"/>
-          <w:sz w:val="18"/>
-          <w:szCs w:val="18"/>
-        </w:rPr>
-      </w:pPr>
-      <w:r>
-        <w:rPr>
-          <w:rStyle w:val="eop"/>
-        </w:rPr>
-        <w:t> </w:t>
-      </w:r>
-    </w:p>
-    <w:p>
-      <w:pPr>
-        <w:pStyle w:val="paragraph"/>
-        <w:numPr>
-          <w:ilvl w:val="0"/>
-          <w:numId w:val="3"/>
-        </w:numPr>
-        <w:spacing w:before="0" w:beforeAutospacing="0" w:after="0" w:afterAutospacing="0" w:line="480" w:lineRule="auto"/>
-        <w:ind w:left="1080" w:firstLine="0"/>
-        <w:jc w:val="both"/>
-        <w:textAlignment w:val="baseline"/>
-        <w:rPr>
           <w:rFonts w:ascii="Calibri" w:hAnsi="Calibri" w:cs="Calibri"/>
         </w:rPr>
       </w:pPr>
@@ -287,7 +262,16 @@
           <w:bCs/>
           <w:lang w:val="es-ES"/>
         </w:rPr>
-        <w:t> Sistemas de bicicletas compartidas en el mundo</w:t>
+        <w:t xml:space="preserve">1.2 </w:t>
+      </w:r>
+      <w:r>
+        <w:rPr>
+          <w:rStyle w:val="normaltextrun"/>
+          <w:b/>
+          <w:bCs/>
+          <w:lang w:val="es-ES"/>
+        </w:rPr>
+        <w:t>Sistemas de bicicletas compartidas en el mundo</w:t>
       </w:r>
       <w:r>
         <w:rPr>
@@ -319,24 +303,152 @@
           <w:rStyle w:val="normaltextrun"/>
           <w:lang w:val="es-ES"/>
         </w:rPr>
-        <w:t>Europa, principalmente en Ámsterdam y en París.</w:t>
-      </w:r>
-      <w:r>
-        <w:rPr>
-          <w:rStyle w:val="normaltextrun"/>
-          <w:lang w:val="es-ES"/>
-        </w:rPr>
-        <w:t xml:space="preserve"> Se tiene considerado que los sistemas de bicicletas compartidas han pasado por tres generaciones: la primera, en la que se implementaron </w:t>
-      </w:r>
-      <w:r>
-        <w:rPr>
-          <w:rStyle w:val="normaltextrun"/>
-          <w:lang w:val="es-ES"/>
-        </w:rPr>
-        <w:t>l</w:t>
+        <w:t>Eu</w:t>
+      </w:r>
+      <w:r>
+        <w:rPr>
+          <w:rStyle w:val="normaltextrun"/>
+          <w:lang w:val="es-ES"/>
+        </w:rPr>
+        <w:t>ropa y gracias a los cambios que hubo durante muchos años,</w:t>
+      </w:r>
+      <w:r>
+        <w:rPr>
+          <w:rStyle w:val="normaltextrun"/>
+          <w:lang w:val="es-ES"/>
+        </w:rPr>
+        <w:t xml:space="preserve"> </w:t>
+      </w:r>
+      <w:r>
+        <w:rPr>
+          <w:rStyle w:val="normaltextrun"/>
+          <w:lang w:val="es-ES"/>
+        </w:rPr>
+        <w:t>se ha podido hacer una clasificación de los sistemas de acuerdo a sus características; se tienen consideradas tres tipos de</w:t>
+      </w:r>
+      <w:r>
+        <w:rPr>
+          <w:rStyle w:val="normaltextrun"/>
+          <w:lang w:val="es-ES"/>
+        </w:rPr>
+        <w:t xml:space="preserve"> generaciones. L</w:t>
+      </w:r>
+      <w:r>
+        <w:rPr>
+          <w:rStyle w:val="normaltextrun"/>
+          <w:lang w:val="es-ES"/>
+        </w:rPr>
+        <w:t>a primera</w:t>
+      </w:r>
+      <w:r>
+        <w:rPr>
+          <w:rStyle w:val="normaltextrun"/>
+          <w:lang w:val="es-ES"/>
+        </w:rPr>
+        <w:t xml:space="preserve"> generación</w:t>
+      </w:r>
+      <w:r>
+        <w:rPr>
+          <w:rStyle w:val="normaltextrun"/>
+          <w:lang w:val="es-ES"/>
+        </w:rPr>
+        <w:t xml:space="preserve">, en la que se </w:t>
+      </w:r>
+      <w:r>
+        <w:rPr>
+          <w:rStyle w:val="normaltextrun"/>
+          <w:lang w:val="es-ES"/>
+        </w:rPr>
+        <w:t xml:space="preserve">creó la idea de compartir bicicletas con otros usuarios. Originalmente, este sistema solo contaba con las bicicletas y no necesitaba ningún requisito para poder utilizarlas, si alguna persona quería </w:t>
+      </w:r>
+      <w:r>
+        <w:rPr>
+          <w:rStyle w:val="normaltextrun"/>
+          <w:lang w:val="es-ES"/>
+        </w:rPr>
+        <w:t>transportarse, solo tenía que encontrar una bicicleta, usarla y dejarla en algún lugar para que alguien más la utilizara, no había registro de las personas que las utilizaban ni se tenía un control de los lugares donde se quedaban las unidades</w:t>
+      </w:r>
+      <w:r>
+        <w:rPr>
+          <w:rStyle w:val="normaltextrun"/>
+          <w:lang w:val="es-ES"/>
+        </w:rPr>
+        <w:t>. Esta generación la inició el sistema llamado “</w:t>
+      </w:r>
+      <w:proofErr w:type="spellStart"/>
+      <w:r>
+        <w:rPr>
+          <w:rStyle w:val="normaltextrun"/>
+          <w:lang w:val="es-ES"/>
+        </w:rPr>
+        <w:t>Witte</w:t>
+      </w:r>
+      <w:proofErr w:type="spellEnd"/>
+      <w:r>
+        <w:rPr>
+          <w:rStyle w:val="normaltextrun"/>
+          <w:lang w:val="es-ES"/>
+        </w:rPr>
+        <w:t xml:space="preserve"> </w:t>
+      </w:r>
+      <w:proofErr w:type="spellStart"/>
+      <w:r>
+        <w:rPr>
+          <w:rStyle w:val="normaltextrun"/>
+          <w:lang w:val="es-ES"/>
+        </w:rPr>
+        <w:t>Fietsen</w:t>
+      </w:r>
+      <w:proofErr w:type="spellEnd"/>
+      <w:r>
+        <w:rPr>
+          <w:rStyle w:val="normaltextrun"/>
+          <w:lang w:val="es-ES"/>
+        </w:rPr>
+        <w:t>” que se implementó en Ámsterdam en el año 1965, pintaron de color blanco algunas bicicletas ordinarias y las pusieron a disposición de los usuarios</w:t>
       </w:r>
       <w:bookmarkStart w:id="0" w:name="_GoBack"/>
       <w:bookmarkEnd w:id="0"/>
+      <w:r>
+        <w:rPr>
+          <w:rStyle w:val="normaltextrun"/>
+          <w:lang w:val="es-ES"/>
+        </w:rPr>
+        <w:t xml:space="preserve">. </w:t>
+      </w:r>
+      <w:r>
+        <w:rPr>
+          <w:rStyle w:val="normaltextrun"/>
+          <w:lang w:val="es-ES"/>
+        </w:rPr>
+        <w:t>En l</w:t>
+      </w:r>
+      <w:r>
+        <w:rPr>
+          <w:rStyle w:val="normaltextrun"/>
+          <w:lang w:val="es-ES"/>
+        </w:rPr>
+        <w:t>a segu</w:t>
+      </w:r>
+      <w:r>
+        <w:rPr>
+          <w:rStyle w:val="normaltextrun"/>
+          <w:lang w:val="es-ES"/>
+        </w:rPr>
+        <w:t xml:space="preserve">nda generación de estos sistemas, se modernizaron de tal forma que ya contaban con locaciones exactas donde se estacionaban las bicicletas y los usuarios tenían que pagar con monedas para poder liberarlas y así utilizarlas para transportarse, se siguió conservando la idea de que cualquier persona pudiera utilizar las bicicletas del sistema con solo el pago de la cuota; el cambio realmente importante de la primera generación respecto de la segunda era que se tenía mejor control de donde estaban las unidades al mantenerlas estacionadas en lugares ya establecidos. Por último, </w:t>
+      </w:r>
+    </w:p>
+    <w:p>
+      <w:pPr>
+        <w:pStyle w:val="paragraph"/>
+        <w:spacing w:before="0" w:beforeAutospacing="0" w:after="0" w:afterAutospacing="0" w:line="480" w:lineRule="auto"/>
+        <w:jc w:val="both"/>
+        <w:textAlignment w:val="baseline"/>
+        <w:rPr>
+          <w:rStyle w:val="normaltextrun"/>
+          <w:lang w:val="es-ES"/>
+        </w:rPr>
+      </w:pPr>
     </w:p>
     <w:p>
       <w:pPr>

</xml_diff>

<commit_message>
lol escrito y programa
</commit_message>
<xml_diff>
--- a/Archivos de Word/Escrito tesis/Capítulo 1.docx
+++ b/Archivos de Word/Escrito tesis/Capítulo 1.docx
@@ -1,6 +1,6 @@
 
 <file path=word/document.xml><?xml version="1.0" encoding="utf-8"?>
-<w:document xmlns:wpc="http://schemas.microsoft.com/office/word/2010/wordprocessingCanvas" xmlns:cx="http://schemas.microsoft.com/office/drawing/2014/chartex" xmlns:cx1="http://schemas.microsoft.com/office/drawing/2015/9/8/chartex" xmlns:cx2="http://schemas.microsoft.com/office/drawing/2015/10/21/chartex" xmlns:cx3="http://schemas.microsoft.com/office/drawing/2016/5/9/chartex" xmlns:cx4="http://schemas.microsoft.com/office/drawing/2016/5/10/chartex" xmlns:cx5="http://schemas.microsoft.com/office/drawing/2016/5/11/chartex" xmlns:cx6="http://schemas.microsoft.com/office/drawing/2016/5/12/chartex" xmlns:cx7="http://schemas.microsoft.com/office/drawing/2016/5/13/chartex" xmlns:cx8="http://schemas.microsoft.com/office/drawing/2016/5/14/chartex" xmlns:mc="http://schemas.openxmlformats.org/markup-compatibility/2006" xmlns:aink="http://schemas.microsoft.com/office/drawing/2016/ink" xmlns:am3d="http://schemas.microsoft.com/office/drawing/2017/model3d" xmlns:o="urn:schemas-microsoft-com:office:office" xmlns:r="http://schemas.openxmlformats.org/officeDocument/2006/relationships" xmlns:m="http://schemas.openxmlformats.org/officeDocument/2006/math" xmlns:v="urn:schemas-microsoft-com:vml" xmlns:wp14="http://schemas.microsoft.com/office/word/2010/wordprocessingDrawing" xmlns:wp="http://schemas.openxmlformats.org/drawingml/2006/wordprocessingDrawing" xmlns:w10="urn:schemas-microsoft-com:office:word" xmlns:w="http://schemas.openxmlformats.org/wordprocessingml/2006/main" xmlns:w14="http://schemas.microsoft.com/office/word/2010/wordml" xmlns:w15="http://schemas.microsoft.com/office/word/2012/wordml" xmlns:w16cid="http://schemas.microsoft.com/office/word/2016/wordml/cid" xmlns:w16se="http://schemas.microsoft.com/office/word/2015/wordml/symex" xmlns:wpg="http://schemas.microsoft.com/office/word/2010/wordprocessingGroup" xmlns:wpi="http://schemas.microsoft.com/office/word/2010/wordprocessingInk" xmlns:wne="http://schemas.microsoft.com/office/word/2006/wordml" xmlns:wps="http://schemas.microsoft.com/office/word/2010/wordprocessingShape" mc:Ignorable="w14 w15 w16se w16cid wp14">
+<w:document xmlns:wpc="http://schemas.microsoft.com/office/word/2010/wordprocessingCanvas" xmlns:cx="http://schemas.microsoft.com/office/drawing/2014/chartex" xmlns:mc="http://schemas.openxmlformats.org/markup-compatibility/2006" xmlns:o="urn:schemas-microsoft-com:office:office" xmlns:r="http://schemas.openxmlformats.org/officeDocument/2006/relationships" xmlns:m="http://schemas.openxmlformats.org/officeDocument/2006/math" xmlns:v="urn:schemas-microsoft-com:vml" xmlns:wp14="http://schemas.microsoft.com/office/word/2010/wordprocessingDrawing" xmlns:wp="http://schemas.openxmlformats.org/drawingml/2006/wordprocessingDrawing" xmlns:w10="urn:schemas-microsoft-com:office:word" xmlns:w="http://schemas.openxmlformats.org/wordprocessingml/2006/main" xmlns:w14="http://schemas.microsoft.com/office/word/2010/wordml" xmlns:w15="http://schemas.microsoft.com/office/word/2012/wordml" xmlns:w16se="http://schemas.microsoft.com/office/word/2015/wordml/symex" xmlns:wpg="http://schemas.microsoft.com/office/word/2010/wordprocessingGroup" xmlns:wpi="http://schemas.microsoft.com/office/word/2010/wordprocessingInk" xmlns:wne="http://schemas.microsoft.com/office/word/2006/wordml" xmlns:wps="http://schemas.microsoft.com/office/word/2010/wordprocessingShape" mc:Ignorable="w14 w15 w16se wp14">
   <w:body>
     <w:p>
       <w:pPr>
@@ -558,9 +558,7 @@
         <w:jc w:val="both"/>
         <w:textAlignment w:val="baseline"/>
         <w:rPr>
-          <w:rFonts w:ascii="Segoe UI" w:hAnsi="Segoe UI" w:cs="Segoe UI"/>
-          <w:sz w:val="18"/>
-          <w:szCs w:val="18"/>
+          <w:rStyle w:val="eop"/>
         </w:rPr>
       </w:pPr>
       <w:r>
@@ -624,71 +622,254 @@
           <w:rStyle w:val="normaltextrun"/>
           <w:lang w:val="es-ES"/>
         </w:rPr>
-        <w:t xml:space="preserve"> toda la gente.</w:t>
+        <w:t xml:space="preserve"> toda la gente. Existen muchos sistemas de bicicletas compartidas a lo largo del mundo, pero los que son más conocidos son: </w:t>
+      </w:r>
+      <w:proofErr w:type="spellStart"/>
+      <w:r>
+        <w:rPr>
+          <w:rStyle w:val="spellingerror"/>
+          <w:lang w:val="es-ES"/>
+        </w:rPr>
+        <w:t>Citibike</w:t>
+      </w:r>
+      <w:proofErr w:type="spellEnd"/>
+      <w:r>
+        <w:rPr>
+          <w:rStyle w:val="normaltextrun"/>
+          <w:lang w:val="es-ES"/>
+        </w:rPr>
+        <w:t> (Nueva York, Estados Unidos de Norteamérica), </w:t>
+      </w:r>
+      <w:proofErr w:type="spellStart"/>
+      <w:r>
+        <w:rPr>
+          <w:rStyle w:val="spellingerror"/>
+          <w:lang w:val="es-ES"/>
+        </w:rPr>
+        <w:t>BikeMi</w:t>
+      </w:r>
+      <w:proofErr w:type="spellEnd"/>
+      <w:r>
+        <w:rPr>
+          <w:rStyle w:val="normaltextrun"/>
+          <w:lang w:val="es-ES"/>
+        </w:rPr>
+        <w:t> (Milán, Italia), OV-</w:t>
+      </w:r>
+      <w:proofErr w:type="spellStart"/>
+      <w:r>
+        <w:rPr>
+          <w:rStyle w:val="spellingerror"/>
+          <w:lang w:val="es-ES"/>
+        </w:rPr>
+        <w:t>fiets</w:t>
+      </w:r>
+      <w:proofErr w:type="spellEnd"/>
+      <w:r>
+        <w:rPr>
+          <w:rStyle w:val="normaltextrun"/>
+          <w:lang w:val="es-ES"/>
+        </w:rPr>
+        <w:t> (Ámsterdam, Holanda).</w:t>
+      </w:r>
+      <w:r>
+        <w:rPr>
+          <w:rStyle w:val="eop"/>
+        </w:rPr>
+        <w:t> </w:t>
+      </w:r>
+    </w:p>
+    <w:p>
+      <w:pPr>
+        <w:pStyle w:val="paragraph"/>
+        <w:spacing w:before="0" w:beforeAutospacing="0" w:after="0" w:afterAutospacing="0" w:line="480" w:lineRule="auto"/>
+        <w:jc w:val="both"/>
+        <w:textAlignment w:val="baseline"/>
+        <w:rPr>
+          <w:rStyle w:val="eop"/>
+        </w:rPr>
+      </w:pPr>
+    </w:p>
+    <w:p>
+      <w:pPr>
+        <w:pStyle w:val="paragraph"/>
+        <w:spacing w:before="0" w:beforeAutospacing="0" w:after="0" w:afterAutospacing="0" w:line="480" w:lineRule="auto"/>
+        <w:jc w:val="both"/>
+        <w:textAlignment w:val="baseline"/>
+        <w:rPr>
+          <w:rStyle w:val="eop"/>
+        </w:rPr>
+      </w:pPr>
+    </w:p>
+    <w:p>
+      <w:pPr>
+        <w:pStyle w:val="paragraph"/>
+        <w:spacing w:before="0" w:beforeAutospacing="0" w:after="0" w:afterAutospacing="0" w:line="480" w:lineRule="auto"/>
+        <w:jc w:val="both"/>
+        <w:textAlignment w:val="baseline"/>
+        <w:rPr>
+          <w:rStyle w:val="eop"/>
+        </w:rPr>
+      </w:pPr>
+    </w:p>
+    <w:p>
+      <w:pPr>
+        <w:pStyle w:val="paragraph"/>
+        <w:spacing w:before="0" w:beforeAutospacing="0" w:after="0" w:afterAutospacing="0" w:line="480" w:lineRule="auto"/>
+        <w:jc w:val="both"/>
+        <w:textAlignment w:val="baseline"/>
+        <w:rPr>
+          <w:rStyle w:val="eop"/>
+          <w:b/>
+        </w:rPr>
+      </w:pPr>
+      <w:r>
+        <w:rPr>
+          <w:rStyle w:val="eop"/>
+          <w:b/>
+        </w:rPr>
+        <w:lastRenderedPageBreak/>
+        <w:t>1.3</w:t>
+      </w:r>
+      <w:r>
+        <w:rPr>
+          <w:rStyle w:val="eop"/>
+          <w:b/>
+        </w:rPr>
+        <w:t xml:space="preserve"> Sistemas de bicicletas compartidas en la Ciudad de México</w:t>
+      </w:r>
+    </w:p>
+    <w:p>
+      <w:pPr>
+        <w:pStyle w:val="paragraph"/>
+        <w:spacing w:before="0" w:beforeAutospacing="0" w:after="0" w:afterAutospacing="0" w:line="480" w:lineRule="auto"/>
+        <w:jc w:val="both"/>
+        <w:textAlignment w:val="baseline"/>
+        <w:rPr>
+          <w:rStyle w:val="eop"/>
+        </w:rPr>
+      </w:pPr>
+      <w:r>
+        <w:rPr>
+          <w:rStyle w:val="eop"/>
+        </w:rPr>
+        <w:t>El transporte público ha sido de gran importancia para las ciudades de gran tamaño como lo es la Ciudad de México debido a la cantidad de personas que se mueven a distint</w:t>
+      </w:r>
+      <w:r>
+        <w:rPr>
+          <w:rStyle w:val="eop"/>
+        </w:rPr>
+        <w:t xml:space="preserve">os puntos. Pero debido al gran crecimiento que existe en la población que habita en esta gran urbe, estos sistemas de transporte se han vuelto ineficientes y poco confiables, ya que la infraestructura con la que cuentan no alcanza para darle el servicio de la mejor forma a todas las personas que necesitan el servicio. Debido a esto, se han pensado distintas alternativas para mejorar estos servicios y así poder ofrecer una mejor atención y que los tiempos de traslado se disminuyan </w:t>
+      </w:r>
+      <w:r>
+        <w:rPr>
+          <w:rStyle w:val="eop"/>
+        </w:rPr>
+        <w:t>aun</w:t>
+      </w:r>
+      <w:r>
+        <w:rPr>
+          <w:rStyle w:val="eop"/>
+        </w:rPr>
+        <w:t xml:space="preserve"> </w:t>
+      </w:r>
+      <w:r>
+        <w:rPr>
+          <w:rStyle w:val="eop"/>
+        </w:rPr>
+        <w:t>tomando en cuenta el aumento de</w:t>
+      </w:r>
+      <w:r>
+        <w:rPr>
+          <w:rStyle w:val="eop"/>
+        </w:rPr>
+        <w:t xml:space="preserve"> usuarios. La solución</w:t>
+      </w:r>
+      <w:r>
+        <w:rPr>
+          <w:rStyle w:val="eop"/>
+        </w:rPr>
+        <w:t xml:space="preserve"> más cla</w:t>
+      </w:r>
+      <w:r>
+        <w:rPr>
+          <w:rStyle w:val="eop"/>
+        </w:rPr>
+        <w:t>ra</w:t>
+      </w:r>
+      <w:r>
+        <w:rPr>
+          <w:rStyle w:val="eop"/>
+        </w:rPr>
+        <w:t xml:space="preserve"> que se pueden encontrar después de analizar estos problemas es aumentar la infraestructura de los transportes que ya se tienen para así poder brindar el servicio a más personas y cubrir más espacio geográfico dentro de la ciudad; pero esta solución, a pesar de resolver el principal problema, </w:t>
+      </w:r>
+      <w:r>
+        <w:rPr>
+          <w:rStyle w:val="eop"/>
+        </w:rPr>
+        <w:t>genera otro problema que es la contaminación.</w:t>
+      </w:r>
+      <w:r>
+        <w:rPr>
+          <w:rStyle w:val="eop"/>
+        </w:rPr>
+        <w:t xml:space="preserve"> </w:t>
+      </w:r>
+    </w:p>
+    <w:p>
+      <w:pPr>
+        <w:pStyle w:val="paragraph"/>
+        <w:spacing w:before="0" w:beforeAutospacing="0" w:after="0" w:afterAutospacing="0" w:line="480" w:lineRule="auto"/>
+        <w:jc w:val="both"/>
+        <w:textAlignment w:val="baseline"/>
+        <w:rPr>
+          <w:rStyle w:val="eop"/>
+        </w:rPr>
+      </w:pPr>
+    </w:p>
+    <w:p>
+      <w:pPr>
+        <w:pStyle w:val="paragraph"/>
+        <w:spacing w:before="0" w:beforeAutospacing="0" w:after="0" w:afterAutospacing="0" w:line="480" w:lineRule="auto"/>
+        <w:jc w:val="both"/>
+        <w:textAlignment w:val="baseline"/>
+        <w:rPr>
+          <w:rStyle w:val="eop"/>
+        </w:rPr>
+      </w:pPr>
+      <w:r>
+        <w:rPr>
+          <w:rStyle w:val="eop"/>
+        </w:rPr>
+        <w:t>Al encontrarse en la bicicleta un medio de transporte eficiente y amigable con el ambiente, se puede tomar en cuenta como alternativa al uso del tra</w:t>
+      </w:r>
+      <w:r>
+        <w:rPr>
+          <w:rStyle w:val="eop"/>
+        </w:rPr>
+        <w:t xml:space="preserve">nsporte público. Es por esto que se tomó en cuenta la bicicleta como una opción para que las personas se pudieran mover dentro de la Ciudad de México, pero como los habitantes no tenían una buena cultura ciclista como en otras ciudades, se tenía que crear un plan para motivar a las personas a que cambiaran sus hábitos y aceptaran la bicicleta como parte de su vida cotidiana. </w:t>
       </w:r>
       <w:bookmarkStart w:id="0" w:name="_GoBack"/>
       <w:bookmarkEnd w:id="0"/>
-      <w:r>
-        <w:rPr>
-          <w:rStyle w:val="normaltextrun"/>
-          <w:lang w:val="es-ES"/>
-        </w:rPr>
-        <w:t> Existen muchos sistemas de bicicletas compartidas a lo largo del mundo, pero los que son más conocidos son: </w:t>
-      </w:r>
-      <w:proofErr w:type="spellStart"/>
-      <w:r>
-        <w:rPr>
-          <w:rStyle w:val="spellingerror"/>
-          <w:lang w:val="es-ES"/>
-        </w:rPr>
-        <w:t>Citibike</w:t>
-      </w:r>
-      <w:proofErr w:type="spellEnd"/>
-      <w:r>
-        <w:rPr>
-          <w:rStyle w:val="normaltextrun"/>
-          <w:lang w:val="es-ES"/>
-        </w:rPr>
-        <w:t> (Nueva York, Estados Unidos de Norteamérica), </w:t>
-      </w:r>
-      <w:proofErr w:type="spellStart"/>
-      <w:r>
-        <w:rPr>
-          <w:rStyle w:val="spellingerror"/>
-          <w:lang w:val="es-ES"/>
-        </w:rPr>
-        <w:t>BikeMi</w:t>
-      </w:r>
-      <w:proofErr w:type="spellEnd"/>
-      <w:r>
-        <w:rPr>
-          <w:rStyle w:val="normaltextrun"/>
-          <w:lang w:val="es-ES"/>
-        </w:rPr>
-        <w:t> (Milán, Italia), OV-</w:t>
-      </w:r>
-      <w:proofErr w:type="spellStart"/>
-      <w:r>
-        <w:rPr>
-          <w:rStyle w:val="spellingerror"/>
-          <w:lang w:val="es-ES"/>
-        </w:rPr>
-        <w:t>fiets</w:t>
-      </w:r>
-      <w:proofErr w:type="spellEnd"/>
-      <w:r>
-        <w:rPr>
-          <w:rStyle w:val="normaltextrun"/>
-          <w:lang w:val="es-ES"/>
-        </w:rPr>
-        <w:t> (Ámsterdam, Holanda).</w:t>
-      </w:r>
-      <w:r>
-        <w:rPr>
-          <w:rStyle w:val="eop"/>
-        </w:rPr>
-        <w:t> </w:t>
-      </w:r>
+    </w:p>
+    <w:p>
+      <w:pPr>
+        <w:pStyle w:val="paragraph"/>
+        <w:spacing w:before="0" w:beforeAutospacing="0" w:after="0" w:afterAutospacing="0" w:line="480" w:lineRule="auto"/>
+        <w:jc w:val="both"/>
+        <w:textAlignment w:val="baseline"/>
+        <w:rPr>
+          <w:rStyle w:val="eop"/>
+        </w:rPr>
+      </w:pPr>
+    </w:p>
+    <w:p>
+      <w:pPr>
+        <w:pStyle w:val="paragraph"/>
+        <w:spacing w:before="0" w:beforeAutospacing="0" w:after="0" w:afterAutospacing="0" w:line="480" w:lineRule="auto"/>
+        <w:jc w:val="both"/>
+        <w:textAlignment w:val="baseline"/>
+      </w:pPr>
     </w:p>
     <w:p>
       <w:pPr>
@@ -706,7 +887,7 @@
 </file>
 
 <file path=word/numbering.xml><?xml version="1.0" encoding="utf-8"?>
-<w:numbering xmlns:wpc="http://schemas.microsoft.com/office/word/2010/wordprocessingCanvas" xmlns:cx="http://schemas.microsoft.com/office/drawing/2014/chartex" xmlns:cx1="http://schemas.microsoft.com/office/drawing/2015/9/8/chartex" xmlns:cx2="http://schemas.microsoft.com/office/drawing/2015/10/21/chartex" xmlns:cx3="http://schemas.microsoft.com/office/drawing/2016/5/9/chartex" xmlns:cx4="http://schemas.microsoft.com/office/drawing/2016/5/10/chartex" xmlns:cx5="http://schemas.microsoft.com/office/drawing/2016/5/11/chartex" xmlns:cx6="http://schemas.microsoft.com/office/drawing/2016/5/12/chartex" xmlns:cx7="http://schemas.microsoft.com/office/drawing/2016/5/13/chartex" xmlns:cx8="http://schemas.microsoft.com/office/drawing/2016/5/14/chartex" xmlns:mc="http://schemas.openxmlformats.org/markup-compatibility/2006" xmlns:aink="http://schemas.microsoft.com/office/drawing/2016/ink" xmlns:am3d="http://schemas.microsoft.com/office/drawing/2017/model3d" xmlns:o="urn:schemas-microsoft-com:office:office" xmlns:r="http://schemas.openxmlformats.org/officeDocument/2006/relationships" xmlns:m="http://schemas.openxmlformats.org/officeDocument/2006/math" xmlns:v="urn:schemas-microsoft-com:vml" xmlns:wp14="http://schemas.microsoft.com/office/word/2010/wordprocessingDrawing" xmlns:wp="http://schemas.openxmlformats.org/drawingml/2006/wordprocessingDrawing" xmlns:w10="urn:schemas-microsoft-com:office:word" xmlns:w="http://schemas.openxmlformats.org/wordprocessingml/2006/main" xmlns:w14="http://schemas.microsoft.com/office/word/2010/wordml" xmlns:w15="http://schemas.microsoft.com/office/word/2012/wordml" xmlns:w16cid="http://schemas.microsoft.com/office/word/2016/wordml/cid" xmlns:w16se="http://schemas.microsoft.com/office/word/2015/wordml/symex" xmlns:wpg="http://schemas.microsoft.com/office/word/2010/wordprocessingGroup" xmlns:wpi="http://schemas.microsoft.com/office/word/2010/wordprocessingInk" xmlns:wne="http://schemas.microsoft.com/office/word/2006/wordml" xmlns:wps="http://schemas.microsoft.com/office/word/2010/wordprocessingShape" mc:Ignorable="w14 w15 w16se w16cid wp14">
+<w:numbering xmlns:wpc="http://schemas.microsoft.com/office/word/2010/wordprocessingCanvas" xmlns:cx="http://schemas.microsoft.com/office/drawing/2014/chartex" xmlns:mc="http://schemas.openxmlformats.org/markup-compatibility/2006" xmlns:o="urn:schemas-microsoft-com:office:office" xmlns:r="http://schemas.openxmlformats.org/officeDocument/2006/relationships" xmlns:m="http://schemas.openxmlformats.org/officeDocument/2006/math" xmlns:v="urn:schemas-microsoft-com:vml" xmlns:wp14="http://schemas.microsoft.com/office/word/2010/wordprocessingDrawing" xmlns:wp="http://schemas.openxmlformats.org/drawingml/2006/wordprocessingDrawing" xmlns:w10="urn:schemas-microsoft-com:office:word" xmlns:w="http://schemas.openxmlformats.org/wordprocessingml/2006/main" xmlns:w14="http://schemas.microsoft.com/office/word/2010/wordml" xmlns:w15="http://schemas.microsoft.com/office/word/2012/wordml" xmlns:w16se="http://schemas.microsoft.com/office/word/2015/wordml/symex" xmlns:wpg="http://schemas.microsoft.com/office/word/2010/wordprocessingGroup" xmlns:wpi="http://schemas.microsoft.com/office/word/2010/wordprocessingInk" xmlns:wne="http://schemas.microsoft.com/office/word/2006/wordml" xmlns:wps="http://schemas.microsoft.com/office/word/2010/wordprocessingShape" mc:Ignorable="w14 w15 w16se wp14">
   <w:abstractNum w:abstractNumId="0" w15:restartNumberingAfterBreak="0">
     <w:nsid w:val="0D9C4038"/>
     <w:multiLevelType w:val="multilevel"/>
@@ -1059,7 +1240,7 @@
 </file>
 
 <file path=word/styles.xml><?xml version="1.0" encoding="utf-8"?>
-<w:styles xmlns:mc="http://schemas.openxmlformats.org/markup-compatibility/2006" xmlns:r="http://schemas.openxmlformats.org/officeDocument/2006/relationships" xmlns:w="http://schemas.openxmlformats.org/wordprocessingml/2006/main" xmlns:w14="http://schemas.microsoft.com/office/word/2010/wordml" xmlns:w15="http://schemas.microsoft.com/office/word/2012/wordml" xmlns:w16cid="http://schemas.microsoft.com/office/word/2016/wordml/cid" xmlns:w16se="http://schemas.microsoft.com/office/word/2015/wordml/symex" mc:Ignorable="w14 w15 w16se w16cid">
+<w:styles xmlns:mc="http://schemas.openxmlformats.org/markup-compatibility/2006" xmlns:r="http://schemas.openxmlformats.org/officeDocument/2006/relationships" xmlns:w="http://schemas.openxmlformats.org/wordprocessingml/2006/main" xmlns:w14="http://schemas.microsoft.com/office/word/2010/wordml" xmlns:w15="http://schemas.microsoft.com/office/word/2012/wordml" xmlns:w16se="http://schemas.microsoft.com/office/word/2015/wordml/symex" mc:Ignorable="w14 w15 w16se">
   <w:docDefaults>
     <w:rPrDefault>
       <w:rPr>
@@ -1075,7 +1256,7 @@
       </w:pPr>
     </w:pPrDefault>
   </w:docDefaults>
-  <w:latentStyles w:defLockedState="0" w:defUIPriority="99" w:defSemiHidden="0" w:defUnhideWhenUsed="0" w:defQFormat="0" w:count="375">
+  <w:latentStyles w:defLockedState="0" w:defUIPriority="99" w:defSemiHidden="0" w:defUnhideWhenUsed="0" w:defQFormat="0" w:count="371">
     <w:lsdException w:name="Normal" w:uiPriority="0" w:qFormat="1"/>
     <w:lsdException w:name="heading 1" w:uiPriority="9" w:qFormat="1"/>
     <w:lsdException w:name="heading 2" w:semiHidden="1" w:uiPriority="9" w:unhideWhenUsed="1" w:qFormat="1"/>
@@ -1181,6 +1362,7 @@
     <w:lsdException w:name="HTML Sample" w:semiHidden="1" w:unhideWhenUsed="1"/>
     <w:lsdException w:name="HTML Typewriter" w:semiHidden="1" w:unhideWhenUsed="1"/>
     <w:lsdException w:name="HTML Variable" w:semiHidden="1" w:unhideWhenUsed="1"/>
+    <w:lsdException w:name="Normal Table" w:semiHidden="1" w:unhideWhenUsed="1"/>
     <w:lsdException w:name="annotation subject" w:semiHidden="1" w:unhideWhenUsed="1"/>
     <w:lsdException w:name="No List" w:semiHidden="1" w:unhideWhenUsed="1"/>
     <w:lsdException w:name="Outline List 1" w:semiHidden="1" w:unhideWhenUsed="1"/>
@@ -1224,8 +1406,10 @@
     <w:lsdException w:name="Table Elegant" w:semiHidden="1" w:unhideWhenUsed="1"/>
     <w:lsdException w:name="Table Professional" w:semiHidden="1" w:unhideWhenUsed="1"/>
     <w:lsdException w:name="Table Subtle 1" w:semiHidden="1" w:unhideWhenUsed="1"/>
+    <w:lsdException w:name="Table Subtle 2" w:semiHidden="1" w:unhideWhenUsed="1"/>
     <w:lsdException w:name="Table Web 1" w:semiHidden="1" w:unhideWhenUsed="1"/>
     <w:lsdException w:name="Table Web 2" w:semiHidden="1" w:unhideWhenUsed="1"/>
+    <w:lsdException w:name="Table Web 3" w:semiHidden="1" w:unhideWhenUsed="1"/>
     <w:lsdException w:name="Balloon Text" w:semiHidden="1" w:unhideWhenUsed="1"/>
     <w:lsdException w:name="Table Grid" w:uiPriority="39"/>
     <w:lsdException w:name="Table Theme" w:semiHidden="1" w:unhideWhenUsed="1"/>
@@ -1444,10 +1628,6 @@
     <w:lsdException w:name="List Table 5 Dark Accent 6" w:uiPriority="50"/>
     <w:lsdException w:name="List Table 6 Colorful Accent 6" w:uiPriority="51"/>
     <w:lsdException w:name="List Table 7 Colorful Accent 6" w:uiPriority="52"/>
-    <w:lsdException w:name="Mention" w:semiHidden="1" w:unhideWhenUsed="1"/>
-    <w:lsdException w:name="Smart Hyperlink" w:semiHidden="1" w:unhideWhenUsed="1"/>
-    <w:lsdException w:name="Hashtag" w:semiHidden="1" w:unhideWhenUsed="1"/>
-    <w:lsdException w:name="Unresolved Mention" w:semiHidden="1" w:unhideWhenUsed="1"/>
   </w:latentStyles>
   <w:style w:type="paragraph" w:default="1" w:styleId="Normal">
     <w:name w:val="Normal"/>

</xml_diff>

<commit_message>
cap 1 correcciones a
</commit_message>
<xml_diff>
--- a/Archivos de Word/Escrito tesis/Capítulo 1.docx
+++ b/Archivos de Word/Escrito tesis/Capítulo 1.docx
@@ -54,23 +54,20 @@
     <w:p>
       <w:pPr>
         <w:pStyle w:val="paragraph"/>
+        <w:numPr>
+          <w:ilvl w:val="1"/>
+          <w:numId w:val="4"/>
+        </w:numPr>
         <w:spacing w:before="0" w:beforeAutospacing="0" w:after="0" w:afterAutospacing="0"/>
         <w:jc w:val="both"/>
         <w:textAlignment w:val="baseline"/>
-        <w:rPr>
-          <w:rStyle w:val="eop"/>
-          <w:rFonts w:ascii="Calibri" w:hAnsi="Calibri" w:cs="Calibri"/>
-        </w:rPr>
-      </w:pPr>
-      <w:r>
         <w:rPr>
           <w:rStyle w:val="normaltextrun"/>
           <w:b/>
           <w:bCs/>
           <w:lang w:val="es-ES"/>
         </w:rPr>
-        <w:t xml:space="preserve">1.1 </w:t>
-      </w:r>
+      </w:pPr>
       <w:r>
         <w:rPr>
           <w:rStyle w:val="normaltextrun"/>
@@ -85,11 +82,13 @@
       <w:pPr>
         <w:pStyle w:val="paragraph"/>
         <w:spacing w:before="0" w:beforeAutospacing="0" w:after="0" w:afterAutospacing="0"/>
-        <w:ind w:left="1080"/>
-        <w:jc w:val="both"/>
-        <w:textAlignment w:val="baseline"/>
-        <w:rPr>
-          <w:rFonts w:ascii="Calibri" w:hAnsi="Calibri" w:cs="Calibri"/>
+        <w:jc w:val="both"/>
+        <w:textAlignment w:val="baseline"/>
+        <w:rPr>
+          <w:rStyle w:val="normaltextrun"/>
+          <w:b/>
+          <w:bCs/>
+          <w:lang w:val="es-ES"/>
         </w:rPr>
       </w:pPr>
     </w:p>
@@ -100,22 +99,51 @@
         <w:jc w:val="both"/>
         <w:textAlignment w:val="baseline"/>
         <w:rPr>
-          <w:rStyle w:val="eop"/>
-        </w:rPr>
-      </w:pPr>
-      <w:r>
-        <w:rPr>
-          <w:rStyle w:val="normaltextrun"/>
-          <w:lang w:val="es-ES"/>
-        </w:rPr>
-        <w:t>Dentro de las grandes ciudades del mundo siempre ha sido un problema la movilidad, pues la cantidad de habitantes provoca congestión en ciertas horas del día</w:t>
-      </w:r>
-      <w:r>
-        <w:rPr>
-          <w:rStyle w:val="normaltextrun"/>
-          <w:lang w:val="es-ES"/>
-        </w:rPr>
-        <w:t xml:space="preserve"> y es por esta razón</w:t>
+          <w:rStyle w:val="normaltextrun"/>
+          <w:lang w:val="es-ES"/>
+        </w:rPr>
+      </w:pPr>
+      <w:r>
+        <w:rPr>
+          <w:rStyle w:val="normaltextrun"/>
+          <w:lang w:val="es-ES"/>
+        </w:rPr>
+        <w:t>La movilidad ha sido un problema dentr</w:t>
+      </w:r>
+      <w:r>
+        <w:rPr>
+          <w:rStyle w:val="normaltextrun"/>
+          <w:lang w:val="es-ES"/>
+        </w:rPr>
+        <w:t>o de las principales ciudades d</w:t>
+      </w:r>
+      <w:r>
+        <w:rPr>
+          <w:rStyle w:val="normaltextrun"/>
+          <w:lang w:val="es-ES"/>
+        </w:rPr>
+        <w:t>el mundo debido a</w:t>
+      </w:r>
+      <w:r>
+        <w:rPr>
+          <w:rStyle w:val="normaltextrun"/>
+          <w:lang w:val="es-ES"/>
+        </w:rPr>
+        <w:t xml:space="preserve"> que</w:t>
+      </w:r>
+      <w:r>
+        <w:rPr>
+          <w:rStyle w:val="normaltextrun"/>
+          <w:lang w:val="es-ES"/>
+        </w:rPr>
+        <w:t xml:space="preserve"> la cantidad de habitantes</w:t>
+      </w:r>
+      <w:r>
+        <w:rPr>
+          <w:rStyle w:val="normaltextrun"/>
+          <w:lang w:val="es-ES"/>
+        </w:rPr>
+        <w:t xml:space="preserve"> ocasiona un aumento de circulación por las calles a ciertas horas del día, es por esta razón que las personas buscan alternativas</w:t>
       </w:r>
       <w:r>
         <w:rPr>
@@ -129,35 +157,35 @@
           <w:rStyle w:val="normaltextrun"/>
           <w:lang w:val="es-ES"/>
         </w:rPr>
-        <w:t xml:space="preserve">que </w:t>
-      </w:r>
-      <w:r>
-        <w:rPr>
-          <w:rStyle w:val="normaltextrun"/>
-          <w:lang w:val="es-ES"/>
-        </w:rPr>
-        <w:t xml:space="preserve">las personas buscan alternativas para poder llegar a sus destinos. Los medios de transporte colectivo siempre han sido la mejor opción para moverse dentro de una ciudad con gran población, pero no siempre es viable utilizarlos porque durante algunas horas pueden presentar altas tasas de ocupación. La principal alternativa que </w:t>
-      </w:r>
-      <w:r>
-        <w:rPr>
-          <w:rStyle w:val="normaltextrun"/>
-          <w:lang w:val="es-ES"/>
-        </w:rPr>
-        <w:t>existe para no utilizar</w:t>
-      </w:r>
-      <w:r>
-        <w:rPr>
-          <w:rStyle w:val="normaltextrun"/>
-          <w:lang w:val="es-ES"/>
-        </w:rPr>
-        <w:t xml:space="preserve"> automóviles propios</w:t>
-      </w:r>
-      <w:r>
-        <w:rPr>
-          <w:rStyle w:val="normaltextrun"/>
-          <w:lang w:val="es-ES"/>
-        </w:rPr>
-        <w:t xml:space="preserve"> fue el transporte colectivo, pero al no ser la mejor opción siempre, se empieza a buscar otra opción de transporte</w:t>
+        <w:t xml:space="preserve">para poder llegar a sus destinos. </w:t>
+      </w:r>
+      <w:r>
+        <w:rPr>
+          <w:rStyle w:val="normaltextrun"/>
+          <w:lang w:val="es-ES"/>
+        </w:rPr>
+        <w:t xml:space="preserve">Los medios de transporte colectivo han sido la mejor opción para moverse dentro </w:t>
+      </w:r>
+      <w:r>
+        <w:rPr>
+          <w:rStyle w:val="normaltextrun"/>
+          <w:lang w:val="es-ES"/>
+        </w:rPr>
+        <w:t>de una ciudad con gran población puesto que su infraestructura es óptima para hacer largos recorridos</w:t>
+      </w:r>
+      <w:r>
+        <w:rPr>
+          <w:rStyle w:val="normaltextrun"/>
+          <w:lang w:val="es-ES"/>
+        </w:rPr>
+        <w:t>, pero no siempre es viable utilizarlos porque durante algunas horas pueden pres</w:t>
+      </w:r>
+      <w:r>
+        <w:rPr>
+          <w:rStyle w:val="normaltextrun"/>
+          <w:lang w:val="es-ES"/>
+        </w:rPr>
+        <w:t>entar altas tasas de ocupación</w:t>
       </w:r>
       <w:r>
         <w:rPr>
@@ -171,33 +199,163 @@
           <w:rStyle w:val="normaltextrun"/>
           <w:lang w:val="es-ES"/>
         </w:rPr>
-        <w:t xml:space="preserve"> La bicicleta sale a la luz como la mejor opción, e</w:t>
-      </w:r>
-      <w:r>
-        <w:rPr>
-          <w:rStyle w:val="normaltextrun"/>
-          <w:lang w:val="es-ES"/>
-        </w:rPr>
-        <w:t>sto porque reduce en consumo de combustibles y ahorra el tiempo de transporte en distancias cortas en las que se presenta</w:t>
-      </w:r>
-      <w:r>
-        <w:rPr>
-          <w:rStyle w:val="normaltextrun"/>
-          <w:lang w:val="es-ES"/>
-        </w:rPr>
-        <w:t xml:space="preserve"> mucho tránsito de automóviles. </w:t>
-      </w:r>
-      <w:r>
-        <w:rPr>
-          <w:rStyle w:val="eop"/>
-        </w:rPr>
-        <w:t>Además, el uso de la bicicleta es bueno para la salud ya que se considera que</w:t>
-      </w:r>
-      <w:r>
-        <w:rPr>
-          <w:rStyle w:val="eop"/>
-        </w:rPr>
-        <w:t xml:space="preserve"> se quema una gran cantidad de calorías, es por esta razón que se ha intentado hacer conciencia sobre su uso.</w:t>
+        <w:t xml:space="preserve"> </w:t>
+      </w:r>
+    </w:p>
+    <w:p>
+      <w:pPr>
+        <w:pStyle w:val="paragraph"/>
+        <w:spacing w:before="0" w:beforeAutospacing="0" w:after="0" w:afterAutospacing="0" w:line="480" w:lineRule="auto"/>
+        <w:jc w:val="both"/>
+        <w:textAlignment w:val="baseline"/>
+        <w:rPr>
+          <w:rStyle w:val="normaltextrun"/>
+          <w:lang w:val="es-ES"/>
+        </w:rPr>
+      </w:pPr>
+    </w:p>
+    <w:p>
+      <w:pPr>
+        <w:pStyle w:val="paragraph"/>
+        <w:spacing w:before="0" w:beforeAutospacing="0" w:after="0" w:afterAutospacing="0" w:line="480" w:lineRule="auto"/>
+        <w:jc w:val="both"/>
+        <w:textAlignment w:val="baseline"/>
+        <w:rPr>
+          <w:rStyle w:val="eop"/>
+        </w:rPr>
+      </w:pPr>
+      <w:r>
+        <w:rPr>
+          <w:rStyle w:val="normaltextrun"/>
+          <w:lang w:val="es-ES"/>
+        </w:rPr>
+        <w:t xml:space="preserve">El </w:t>
+      </w:r>
+      <w:r>
+        <w:rPr>
+          <w:rStyle w:val="normaltextrun"/>
+          <w:lang w:val="es-ES"/>
+        </w:rPr>
+        <w:t xml:space="preserve">uso de la bicicleta </w:t>
+      </w:r>
+      <w:r>
+        <w:rPr>
+          <w:rStyle w:val="normaltextrun"/>
+          <w:lang w:val="es-ES"/>
+        </w:rPr>
+        <w:t xml:space="preserve">sale a la luz como </w:t>
+      </w:r>
+      <w:r>
+        <w:rPr>
+          <w:rStyle w:val="normaltextrun"/>
+          <w:lang w:val="es-ES"/>
+        </w:rPr>
+        <w:t>alternativa al uso de los automóviles o transporte colectivo</w:t>
+      </w:r>
+      <w:r>
+        <w:rPr>
+          <w:rStyle w:val="normaltextrun"/>
+          <w:lang w:val="es-ES"/>
+        </w:rPr>
+        <w:t xml:space="preserve">, </w:t>
+      </w:r>
+      <w:r>
+        <w:rPr>
+          <w:rStyle w:val="normaltextrun"/>
+          <w:lang w:val="es-ES"/>
+        </w:rPr>
+        <w:t>ya que reduce el</w:t>
+      </w:r>
+      <w:r>
+        <w:rPr>
+          <w:rStyle w:val="normaltextrun"/>
+          <w:lang w:val="es-ES"/>
+        </w:rPr>
+        <w:t xml:space="preserve"> consumo de combustibles y </w:t>
+      </w:r>
+      <w:r>
+        <w:rPr>
+          <w:rStyle w:val="normaltextrun"/>
+          <w:lang w:val="es-ES"/>
+        </w:rPr>
+        <w:t>representa una disminución de</w:t>
+      </w:r>
+      <w:r>
+        <w:rPr>
+          <w:rStyle w:val="normaltextrun"/>
+          <w:lang w:val="es-ES"/>
+        </w:rPr>
+        <w:t xml:space="preserve"> tiempo en </w:t>
+      </w:r>
+      <w:r>
+        <w:rPr>
+          <w:rStyle w:val="normaltextrun"/>
+          <w:lang w:val="es-ES"/>
+        </w:rPr>
+        <w:t xml:space="preserve">el recorrido de </w:t>
+      </w:r>
+      <w:r>
+        <w:rPr>
+          <w:rStyle w:val="normaltextrun"/>
+          <w:lang w:val="es-ES"/>
+        </w:rPr>
+        <w:t>distancias cortas en las que se presenta</w:t>
+      </w:r>
+      <w:r>
+        <w:rPr>
+          <w:rStyle w:val="normaltextrun"/>
+          <w:lang w:val="es-ES"/>
+        </w:rPr>
+        <w:t xml:space="preserve"> mucho tránsito</w:t>
+      </w:r>
+      <w:r>
+        <w:rPr>
+          <w:rStyle w:val="normaltextrun"/>
+          <w:lang w:val="es-ES"/>
+        </w:rPr>
+        <w:t xml:space="preserve">; </w:t>
+      </w:r>
+      <w:r>
+        <w:rPr>
+          <w:rStyle w:val="eop"/>
+        </w:rPr>
+        <w:t>además</w:t>
+      </w:r>
+      <w:r>
+        <w:rPr>
+          <w:rStyle w:val="eop"/>
+        </w:rPr>
+        <w:t>,</w:t>
+      </w:r>
+      <w:r>
+        <w:rPr>
+          <w:rStyle w:val="eop"/>
+        </w:rPr>
+        <w:t xml:space="preserve"> se ha demostrado que su</w:t>
+      </w:r>
+      <w:r>
+        <w:rPr>
+          <w:rStyle w:val="eop"/>
+        </w:rPr>
+        <w:t xml:space="preserve"> uso </w:t>
+      </w:r>
+      <w:r>
+        <w:rPr>
+          <w:rStyle w:val="eop"/>
+        </w:rPr>
+        <w:t xml:space="preserve">ayuda a mejorar la salud puesto que </w:t>
+      </w:r>
+      <w:r>
+        <w:rPr>
+          <w:rStyle w:val="eop"/>
+        </w:rPr>
+        <w:t>se quema una gran cantidad de calorías</w:t>
+      </w:r>
+      <w:r>
+        <w:rPr>
+          <w:rStyle w:val="eop"/>
+        </w:rPr>
+        <w:t>.</w:t>
       </w:r>
       <w:r>
         <w:rPr>
@@ -209,7 +367,37 @@
         <w:rPr>
           <w:rStyle w:val="eop"/>
         </w:rPr>
-        <w:t>ernativa, las personas buscan la manera de usarla, aunque no cuenten con alguna bicicleta en casa y a partir de esta idea es que surgen los sistemas de bicicletas compartidas a lo largo del mundo.</w:t>
+        <w:t>ernativa, las pers</w:t>
+      </w:r>
+      <w:r>
+        <w:rPr>
+          <w:rStyle w:val="eop"/>
+        </w:rPr>
+        <w:t>onas buscan la manera de usarla,</w:t>
+      </w:r>
+      <w:r>
+        <w:rPr>
+          <w:rStyle w:val="eop"/>
+        </w:rPr>
+        <w:t xml:space="preserve"> aunque no cuenten con alguna bicicleta en casa</w:t>
+      </w:r>
+      <w:r>
+        <w:rPr>
+          <w:rStyle w:val="eop"/>
+        </w:rPr>
+        <w:t xml:space="preserve">; </w:t>
+      </w:r>
+      <w:r>
+        <w:rPr>
+          <w:rStyle w:val="eop"/>
+        </w:rPr>
+        <w:t>a partir de esta idea es que surgen los sis</w:t>
+      </w:r>
+      <w:r>
+        <w:rPr>
+          <w:rStyle w:val="eop"/>
+        </w:rPr>
+        <w:t>temas de bicicletas compartidas.</w:t>
       </w:r>
     </w:p>
     <w:p>
@@ -237,7 +425,31 @@
         <w:rPr>
           <w:rStyle w:val="eop"/>
         </w:rPr>
-        <w:t>Un sistema de bicicletas compartidas se compone de cierto número de unidades que están disponibles para que las personas las tomen y realicen los viajes que necesiten; una vez terminado el viaje, se debe regresar la bicicleta</w:t>
+        <w:t xml:space="preserve">Un sistema de bicicletas compartidas se compone de cierto número de unidades que están disponibles para que </w:t>
+      </w:r>
+      <w:r>
+        <w:rPr>
+          <w:rStyle w:val="eop"/>
+        </w:rPr>
+        <w:t xml:space="preserve">los usuarios </w:t>
+      </w:r>
+      <w:r>
+        <w:rPr>
+          <w:rStyle w:val="eop"/>
+        </w:rPr>
+        <w:t xml:space="preserve">las tomen y realicen </w:t>
+      </w:r>
+      <w:r>
+        <w:rPr>
+          <w:rStyle w:val="eop"/>
+        </w:rPr>
+        <w:t>sus recorridos</w:t>
+      </w:r>
+      <w:r>
+        <w:rPr>
+          <w:rStyle w:val="eop"/>
+        </w:rPr>
+        <w:t>; una vez terminado el viaje, se debe regresar la bicicleta</w:t>
       </w:r>
       <w:r>
         <w:rPr>
@@ -249,7 +461,19 @@
         <w:rPr>
           <w:rStyle w:val="eop"/>
         </w:rPr>
-        <w:t>.</w:t>
+        <w:t>. Los primeros sistemas eran conformados solo por las bicicletas</w:t>
+      </w:r>
+      <w:r>
+        <w:rPr>
+          <w:rStyle w:val="eop"/>
+        </w:rPr>
+        <w:t xml:space="preserve"> que se tomaban de cualquier lugar;</w:t>
+      </w:r>
+      <w:r>
+        <w:rPr>
+          <w:rStyle w:val="eop"/>
+        </w:rPr>
+        <w:t xml:space="preserve"> sin embargo,</w:t>
       </w:r>
       <w:r>
         <w:rPr>
@@ -262,42 +486,35 @@
           <w:rStyle w:val="normaltextrun"/>
           <w:lang w:val="es-ES"/>
         </w:rPr>
-        <w:t>Estos</w:t>
-      </w:r>
-      <w:r>
-        <w:rPr>
-          <w:rStyle w:val="normaltextrun"/>
-          <w:lang w:val="es-ES"/>
-        </w:rPr>
-        <w:t xml:space="preserve"> modelos surgieron</w:t>
-      </w:r>
-      <w:r>
-        <w:rPr>
-          <w:rStyle w:val="normaltextrun"/>
-          <w:lang w:val="es-ES"/>
-        </w:rPr>
-        <w:t xml:space="preserve">, también por el </w:t>
-      </w:r>
-      <w:r>
-        <w:rPr>
-          <w:rStyle w:val="normaltextrun"/>
-          <w:lang w:val="es-ES"/>
-        </w:rPr>
-        <w:t xml:space="preserve">alza en el uso de bicicletas como medio de transporte en grandes ciudades, y para fomentar el uso de medios de transporte amigables con el medio ambiente. </w:t>
-      </w:r>
-      <w:r>
-        <w:rPr>
-          <w:rStyle w:val="normaltextrun"/>
-          <w:lang w:val="es-ES"/>
-        </w:rPr>
-        <w:t>Actualmente, los sistemas</w:t>
-      </w:r>
-      <w:r>
-        <w:rPr>
-          <w:rStyle w:val="normaltextrun"/>
-          <w:lang w:val="es-ES"/>
-        </w:rPr>
-        <w:t xml:space="preserve"> consisten en una cantidad de estaciones </w:t>
+        <w:t>actualmente</w:t>
+      </w:r>
+      <w:r>
+        <w:rPr>
+          <w:rStyle w:val="normaltextrun"/>
+          <w:lang w:val="es-ES"/>
+        </w:rPr>
+        <w:t xml:space="preserve"> </w:t>
+      </w:r>
+      <w:r>
+        <w:rPr>
+          <w:rStyle w:val="normaltextrun"/>
+          <w:lang w:val="es-ES"/>
+        </w:rPr>
+        <w:t>consisten en una cantidad de estaciones repartidas a lo largo de la ciudad en las cuales los usuarios</w:t>
+      </w:r>
+      <w:r>
+        <w:rPr>
+          <w:rStyle w:val="normaltextrun"/>
+          <w:lang w:val="es-ES"/>
+        </w:rPr>
+        <w:t xml:space="preserve"> pueden tomar una bicicleta</w:t>
+      </w:r>
+      <w:r>
+        <w:rPr>
+          <w:rStyle w:val="normaltextrun"/>
+          <w:lang w:val="es-ES"/>
+        </w:rPr>
+        <w:t xml:space="preserve"> de cualquier estación </w:t>
       </w:r>
       <w:r>
         <w:rPr>
@@ -305,21 +522,49 @@
           <w:lang w:val="es-ES"/>
         </w:rPr>
         <w:lastRenderedPageBreak/>
-        <w:t>repartidas a lo largo de la ciudad en las cuales los usuarios</w:t>
-      </w:r>
-      <w:r>
-        <w:rPr>
-          <w:rStyle w:val="normaltextrun"/>
-          <w:lang w:val="es-ES"/>
-        </w:rPr>
-        <w:t xml:space="preserve"> pueden tomar una bicicleta </w:t>
-      </w:r>
-      <w:r>
-        <w:rPr>
-          <w:rStyle w:val="normaltextrun"/>
-          <w:lang w:val="es-ES"/>
-        </w:rPr>
-        <w:t>para realizar el viaje y una vez que se llega al destino, se puede dejar la bicicleta estacionada en cualquier otra estación; el usuario puede tomar únicamente una bicicleta a la vez y puede regresarla en cualquier estación, no necesariamente en la misma donde la tomó.</w:t>
+        <w:t>cercana a ellos</w:t>
+      </w:r>
+      <w:r>
+        <w:rPr>
+          <w:rStyle w:val="normaltextrun"/>
+          <w:lang w:val="es-ES"/>
+        </w:rPr>
+        <w:t xml:space="preserve"> </w:t>
+      </w:r>
+      <w:r>
+        <w:rPr>
+          <w:rStyle w:val="normaltextrun"/>
+          <w:lang w:val="es-ES"/>
+        </w:rPr>
+        <w:t>para realizar el viaje y </w:t>
+      </w:r>
+      <w:r>
+        <w:rPr>
+          <w:rStyle w:val="normaltextrun"/>
+          <w:lang w:val="es-ES"/>
+        </w:rPr>
+        <w:t>una vez que se llega al destino</w:t>
+      </w:r>
+      <w:r>
+        <w:rPr>
+          <w:rStyle w:val="normaltextrun"/>
+          <w:lang w:val="es-ES"/>
+        </w:rPr>
+        <w:t xml:space="preserve"> se puede dejar la bicicleta estacionada en cualquier otra estación</w:t>
+      </w:r>
+      <w:r>
+        <w:rPr>
+          <w:rStyle w:val="normaltextrun"/>
+          <w:lang w:val="es-ES"/>
+        </w:rPr>
+        <w:t xml:space="preserve">, no necesariamente donde la tomó. </w:t>
+      </w:r>
+      <w:r>
+        <w:rPr>
+          <w:rStyle w:val="normaltextrun"/>
+          <w:lang w:val="es-ES"/>
+        </w:rPr>
+        <w:t>Este modelo para compartir bicicletas con otros usuarios resulta muy útil ya que las estaciones se pueden encontrar en distintos lugares y están muy cerca unas de otras por lo que, si una estación no cuenta con bicicletas disponibles o con lugares para estacionar la bicicleta que ya fue usada, se puede recurrir a otra estación cercana.</w:t>
       </w:r>
       <w:r>
         <w:rPr>
@@ -355,45 +600,6 @@
       </w:pPr>
       <w:r>
         <w:rPr>
-          <w:rStyle w:val="normaltextrun"/>
-          <w:lang w:val="es-ES"/>
-        </w:rPr>
-        <w:t>Este modelo para compartir bicicletas con otros usuarios resulta muy útil ya que las estaciones se pueden encontrar en distintos lugares y están muy cerca unas de otras por lo que, si una estación no cuenta con bicicletas disponibles o con lugares para estacionar la bicicleta que ya fue usada, se puede recurrir a otra estación cercana.</w:t>
-      </w:r>
-      <w:r>
-        <w:rPr>
-          <w:rStyle w:val="eop"/>
-        </w:rPr>
-        <w:t> </w:t>
-      </w:r>
-    </w:p>
-    <w:p>
-      <w:pPr>
-        <w:pStyle w:val="paragraph"/>
-        <w:spacing w:before="0" w:beforeAutospacing="0" w:after="0" w:afterAutospacing="0" w:line="480" w:lineRule="auto"/>
-        <w:jc w:val="both"/>
-        <w:textAlignment w:val="baseline"/>
-        <w:rPr>
-          <w:rFonts w:ascii="Segoe UI" w:hAnsi="Segoe UI" w:cs="Segoe UI"/>
-          <w:sz w:val="18"/>
-          <w:szCs w:val="18"/>
-        </w:rPr>
-      </w:pPr>
-    </w:p>
-    <w:p>
-      <w:pPr>
-        <w:pStyle w:val="paragraph"/>
-        <w:spacing w:before="0" w:beforeAutospacing="0" w:after="0" w:afterAutospacing="0" w:line="480" w:lineRule="auto"/>
-        <w:jc w:val="both"/>
-        <w:textAlignment w:val="baseline"/>
-        <w:rPr>
-          <w:rFonts w:ascii="Segoe UI" w:hAnsi="Segoe UI" w:cs="Segoe UI"/>
-          <w:sz w:val="18"/>
-          <w:szCs w:val="18"/>
-        </w:rPr>
-      </w:pPr>
-      <w:r>
-        <w:rPr>
           <w:rStyle w:val="eop"/>
         </w:rPr>
         <w:t> </w:t>
@@ -478,7 +684,14 @@
           <w:rStyle w:val="normaltextrun"/>
           <w:lang w:val="es-ES"/>
         </w:rPr>
-        <w:t xml:space="preserve"> a los cambios que hubo durante muchos años,</w:t>
+        <w:t xml:space="preserve"> a los cambi</w:t>
+      </w:r>
+      <w:r>
+        <w:rPr>
+          <w:rStyle w:val="normaltextrun"/>
+          <w:lang w:val="es-ES"/>
+        </w:rPr>
+        <w:t>os que hubo durante muchos años</w:t>
       </w:r>
       <w:r>
         <w:rPr>
@@ -492,14 +705,28 @@
           <w:rStyle w:val="normaltextrun"/>
           <w:lang w:val="es-ES"/>
         </w:rPr>
-        <w:t>se ha podido hacer una clasificación de los sistemas de acuerdo a sus características; se tienen consideradas tres tipos de</w:t>
-      </w:r>
-      <w:r>
-        <w:rPr>
-          <w:rStyle w:val="normaltextrun"/>
-          <w:lang w:val="es-ES"/>
-        </w:rPr>
-        <w:t xml:space="preserve"> generaciones. L</w:t>
+        <w:t>se ha podido hacer una clasificación de acuerdo a sus características;</w:t>
+      </w:r>
+      <w:r>
+        <w:rPr>
+          <w:rStyle w:val="normaltextrun"/>
+          <w:lang w:val="es-ES"/>
+        </w:rPr>
+        <w:t xml:space="preserve"> dentro de ella se tienen considerada</w:t>
+      </w:r>
+      <w:r>
+        <w:rPr>
+          <w:rStyle w:val="normaltextrun"/>
+          <w:lang w:val="es-ES"/>
+        </w:rPr>
+        <w:t xml:space="preserve">s tres </w:t>
+      </w:r>
+      <w:r>
+        <w:rPr>
+          <w:rStyle w:val="normaltextrun"/>
+          <w:lang w:val="es-ES"/>
+        </w:rPr>
+        <w:t>generaciones. L</w:t>
       </w:r>
       <w:r>
         <w:rPr>
@@ -541,7 +768,14 @@
           <w:rStyle w:val="normaltextrun"/>
           <w:lang w:val="es-ES"/>
         </w:rPr>
-        <w:t>os usuarios. Originalmente, estos primeros</w:t>
+        <w:t>os usuarios; o</w:t>
+      </w:r>
+      <w:r>
+        <w:rPr>
+          <w:rStyle w:val="normaltextrun"/>
+          <w:lang w:val="es-ES"/>
+        </w:rPr>
+        <w:t>riginalmente, estos primeros</w:t>
       </w:r>
       <w:r>
         <w:rPr>
@@ -671,14 +905,35 @@
           <w:rStyle w:val="normaltextrun"/>
           <w:lang w:val="es-ES"/>
         </w:rPr>
-        <w:t>da generación, estos sistemas</w:t>
-      </w:r>
-      <w:r>
-        <w:rPr>
-          <w:rStyle w:val="normaltextrun"/>
-          <w:lang w:val="es-ES"/>
-        </w:rPr>
-        <w:t xml:space="preserve"> se modernizaron de tal forma que ya contaban con locaciones exactas donde se </w:t>
+        <w:t>da generación</w:t>
+      </w:r>
+      <w:r>
+        <w:rPr>
+          <w:rStyle w:val="normaltextrun"/>
+          <w:lang w:val="es-ES"/>
+        </w:rPr>
+        <w:t xml:space="preserve">, </w:t>
+      </w:r>
+      <w:r>
+        <w:rPr>
+          <w:rStyle w:val="normaltextrun"/>
+          <w:lang w:val="es-ES"/>
+        </w:rPr>
+        <w:t xml:space="preserve">se modernizaron </w:t>
+      </w:r>
+      <w:r>
+        <w:rPr>
+          <w:rStyle w:val="normaltextrun"/>
+          <w:lang w:val="es-ES"/>
+        </w:rPr>
+        <w:t xml:space="preserve">para tener </w:t>
+      </w:r>
+      <w:r>
+        <w:rPr>
+          <w:rStyle w:val="normaltextrun"/>
+          <w:lang w:val="es-ES"/>
+        </w:rPr>
+        <w:t xml:space="preserve">locaciones exactas donde se estacionaban las bicicletas y los usuarios tenían que pagar con monedas para poder liberarlas y así utilizarlas para transportarse, se siguió conservando la idea de que cualquier persona pudiera utilizar las bicicletas del sistema con solo el pago de la cuota; el cambio de la primera generación </w:t>
       </w:r>
       <w:r>
         <w:rPr>
@@ -686,14 +941,77 @@
           <w:lang w:val="es-ES"/>
         </w:rPr>
         <w:lastRenderedPageBreak/>
-        <w:t>estacionaban las bicicletas y los usuarios tenían que pagar con monedas para poder liberarlas y así utilizarlas para transportarse, se siguió conservando la idea de que cualquier persona pudiera utilizar las bicicletas del sistema con solo el pago de la cuota; el cambio realmente importante de la primera generación respecto de la segunda era que se tenía mejor control de donde estaban las unidades al mantenerlas estacionadas en lugares ya establecidos</w:t>
-      </w:r>
-      <w:r>
-        <w:rPr>
-          <w:rStyle w:val="normaltextrun"/>
-          <w:lang w:val="es-ES"/>
-        </w:rPr>
-        <w:t xml:space="preserve">. Los primeros sistemas de segunda generación fueron pequeños y se implementaron en Dinamarca, en las ciudades de </w:t>
+        <w:t xml:space="preserve">respecto de la segunda </w:t>
+      </w:r>
+      <w:r>
+        <w:rPr>
+          <w:rStyle w:val="normaltextrun"/>
+          <w:lang w:val="es-ES"/>
+        </w:rPr>
+        <w:t>fue</w:t>
+      </w:r>
+      <w:r>
+        <w:rPr>
+          <w:rStyle w:val="normaltextrun"/>
+          <w:lang w:val="es-ES"/>
+        </w:rPr>
+        <w:t xml:space="preserve"> </w:t>
+      </w:r>
+      <w:r>
+        <w:rPr>
+          <w:rStyle w:val="normaltextrun"/>
+          <w:lang w:val="es-ES"/>
+        </w:rPr>
+        <w:t>el</w:t>
+      </w:r>
+      <w:r>
+        <w:rPr>
+          <w:rStyle w:val="normaltextrun"/>
+          <w:lang w:val="es-ES"/>
+        </w:rPr>
+        <w:t xml:space="preserve"> control de </w:t>
+      </w:r>
+      <w:r>
+        <w:rPr>
+          <w:rStyle w:val="normaltextrun"/>
+          <w:lang w:val="es-ES"/>
+        </w:rPr>
+        <w:t>la ubicación de</w:t>
+      </w:r>
+      <w:r>
+        <w:rPr>
+          <w:rStyle w:val="normaltextrun"/>
+          <w:lang w:val="es-ES"/>
+        </w:rPr>
+        <w:t xml:space="preserve"> las unidades al mantenerlas estacionadas en lugares ya establecidos</w:t>
+      </w:r>
+      <w:r>
+        <w:rPr>
+          <w:rStyle w:val="normaltextrun"/>
+          <w:lang w:val="es-ES"/>
+        </w:rPr>
+        <w:t xml:space="preserve">. Los primeros sistemas de segunda generación fueron pequeños </w:t>
+      </w:r>
+      <w:r>
+        <w:rPr>
+          <w:rStyle w:val="normaltextrun"/>
+          <w:lang w:val="es-ES"/>
+        </w:rPr>
+        <w:t>y se implementaron en Dinamarca</w:t>
+      </w:r>
+      <w:r>
+        <w:rPr>
+          <w:rStyle w:val="normaltextrun"/>
+          <w:lang w:val="es-ES"/>
+        </w:rPr>
+        <w:t xml:space="preserve"> en l</w:t>
+      </w:r>
+      <w:r>
+        <w:rPr>
+          <w:rStyle w:val="normaltextrun"/>
+          <w:lang w:val="es-ES"/>
+        </w:rPr>
+        <w:t xml:space="preserve">as ciudades de </w:t>
       </w:r>
       <w:proofErr w:type="spellStart"/>
       <w:r>
@@ -725,7 +1043,14 @@
           <w:rStyle w:val="normaltextrun"/>
           <w:lang w:val="es-ES"/>
         </w:rPr>
-        <w:t xml:space="preserve">. El primero de esta generación que se considera de mayor capacidad fue el sistema de </w:t>
+        <w:t>. Sin embargo, e</w:t>
+      </w:r>
+      <w:r>
+        <w:rPr>
+          <w:rStyle w:val="normaltextrun"/>
+          <w:lang w:val="es-ES"/>
+        </w:rPr>
+        <w:t xml:space="preserve">l primero de esta generación que se considera de mayor capacidad fue el sistema de </w:t>
       </w:r>
       <w:r>
         <w:t>Copenhague</w:t>
@@ -760,7 +1085,21 @@
           <w:rStyle w:val="normaltextrun"/>
           <w:lang w:val="es-ES"/>
         </w:rPr>
-        <w:t>en los que se implementaron los registros de los usuarios que utilizaban las bicicletas y los candados de seguridad al momento de estacionar las bicicletas para así tener mayor control de las unidades que se salían y regresaban. La principal diferencia respecto a la segunda generación es que se</w:t>
+        <w:t>en los que se implementaron los registros de los usuarios que utilizaban las bicicletas y los candados de seguridad al momento de estacionar</w:t>
+      </w:r>
+      <w:r>
+        <w:rPr>
+          <w:rStyle w:val="normaltextrun"/>
+          <w:lang w:val="es-ES"/>
+        </w:rPr>
+        <w:t>las</w:t>
+      </w:r>
+      <w:r>
+        <w:rPr>
+          <w:rStyle w:val="normaltextrun"/>
+          <w:lang w:val="es-ES"/>
+        </w:rPr>
+        <w:t xml:space="preserve"> para así tener mayor control de las unidades que se salían y regresaban. La principal diferencia respecto a la segunda generación es que se</w:t>
       </w:r>
       <w:r>
         <w:rPr>
@@ -941,29 +1280,84 @@
           <w:rStyle w:val="normaltextrun"/>
           <w:lang w:val="es-ES"/>
         </w:rPr>
-        <w:t xml:space="preserve"> es que tienen una gran </w:t>
-      </w:r>
-      <w:r>
-        <w:rPr>
-          <w:rStyle w:val="normaltextrun"/>
-          <w:lang w:val="es-ES"/>
+        <w:t xml:space="preserve"> es que tienen una gran población y sus sistemas de transporte no </w:t>
+      </w:r>
+      <w:r>
+        <w:rPr>
+          <w:rStyle w:val="normaltextrun"/>
+          <w:lang w:val="es-ES"/>
+        </w:rPr>
+        <w:t>tienen la capacidad suficiente para dar servicio a</w:t>
+      </w:r>
+      <w:r>
+        <w:rPr>
+          <w:rStyle w:val="normaltextrun"/>
+          <w:lang w:val="es-ES"/>
+        </w:rPr>
+        <w:t xml:space="preserve"> toda la gente. </w:t>
+      </w:r>
+    </w:p>
+    <w:p>
+      <w:pPr>
+        <w:pStyle w:val="paragraph"/>
+        <w:spacing w:before="0" w:beforeAutospacing="0" w:after="0" w:afterAutospacing="0" w:line="480" w:lineRule="auto"/>
+        <w:jc w:val="both"/>
+        <w:textAlignment w:val="baseline"/>
+        <w:rPr>
+          <w:rStyle w:val="normaltextrun"/>
+          <w:lang w:val="es-ES"/>
+        </w:rPr>
+      </w:pPr>
+    </w:p>
+    <w:p>
+      <w:pPr>
+        <w:pStyle w:val="paragraph"/>
+        <w:spacing w:before="0" w:beforeAutospacing="0" w:after="0" w:afterAutospacing="0" w:line="480" w:lineRule="auto"/>
+        <w:jc w:val="both"/>
+        <w:textAlignment w:val="baseline"/>
+        <w:rPr>
+          <w:rStyle w:val="normaltextrun"/>
+          <w:lang w:val="es-ES"/>
+        </w:rPr>
+      </w:pPr>
+    </w:p>
+    <w:p>
+      <w:pPr>
+        <w:pStyle w:val="paragraph"/>
+        <w:spacing w:before="0" w:beforeAutospacing="0" w:after="0" w:afterAutospacing="0" w:line="480" w:lineRule="auto"/>
+        <w:jc w:val="both"/>
+        <w:textAlignment w:val="baseline"/>
+        <w:rPr>
+          <w:rStyle w:val="normaltextrun"/>
+          <w:lang w:val="es-ES"/>
+        </w:rPr>
+      </w:pPr>
+    </w:p>
+    <w:p>
+      <w:pPr>
+        <w:pStyle w:val="paragraph"/>
+        <w:spacing w:before="0" w:beforeAutospacing="0" w:after="0" w:afterAutospacing="0" w:line="480" w:lineRule="auto"/>
+        <w:jc w:val="both"/>
+        <w:textAlignment w:val="baseline"/>
+        <w:rPr>
+          <w:rStyle w:val="eop"/>
+          <w:b/>
+        </w:rPr>
+      </w:pPr>
+      <w:r>
+        <w:rPr>
+          <w:rStyle w:val="eop"/>
+          <w:b/>
         </w:rPr>
         <w:lastRenderedPageBreak/>
-        <w:t xml:space="preserve">población y sus sistemas de transporte no </w:t>
-      </w:r>
-      <w:r>
-        <w:rPr>
-          <w:rStyle w:val="normaltextrun"/>
-          <w:lang w:val="es-ES"/>
-        </w:rPr>
-        <w:t>tienen la capacidad suficiente para dar servicio a</w:t>
-      </w:r>
-      <w:r>
-        <w:rPr>
-          <w:rStyle w:val="normaltextrun"/>
-          <w:lang w:val="es-ES"/>
-        </w:rPr>
-        <w:t xml:space="preserve"> toda la gente. </w:t>
+        <w:t>1.3</w:t>
+      </w:r>
+      <w:r>
+        <w:rPr>
+          <w:rStyle w:val="eop"/>
+          <w:b/>
+        </w:rPr>
+        <w:t xml:space="preserve"> Sistemas de bicicletas compartidas en la Ciudad de México</w:t>
       </w:r>
     </w:p>
     <w:p>
@@ -973,10 +1367,219 @@
         <w:jc w:val="both"/>
         <w:textAlignment w:val="baseline"/>
         <w:rPr>
-          <w:rStyle w:val="normaltextrun"/>
-          <w:lang w:val="es-ES"/>
-        </w:rPr>
-      </w:pPr>
+          <w:rStyle w:val="eop"/>
+        </w:rPr>
+      </w:pPr>
+      <w:r>
+        <w:rPr>
+          <w:rStyle w:val="eop"/>
+        </w:rPr>
+        <w:t>El transporte público ha sido de gran importancia para las ciudades de gran tamaño como lo es la Ciudad de México</w:t>
+      </w:r>
+      <w:r>
+        <w:rPr>
+          <w:rStyle w:val="eop"/>
+        </w:rPr>
+        <w:t>,</w:t>
+      </w:r>
+      <w:r>
+        <w:rPr>
+          <w:rStyle w:val="eop"/>
+        </w:rPr>
+        <w:t xml:space="preserve"> </w:t>
+      </w:r>
+      <w:r>
+        <w:rPr>
+          <w:rStyle w:val="eop"/>
+        </w:rPr>
+        <w:t>ya que</w:t>
+      </w:r>
+      <w:r>
+        <w:rPr>
+          <w:rStyle w:val="eop"/>
+        </w:rPr>
+        <w:t xml:space="preserve"> la </w:t>
+      </w:r>
+      <w:r>
+        <w:rPr>
+          <w:rStyle w:val="eop"/>
+        </w:rPr>
+        <w:t>cantidad de personas que se mueven a distint</w:t>
+      </w:r>
+      <w:r>
+        <w:rPr>
+          <w:rStyle w:val="eop"/>
+        </w:rPr>
+        <w:t>os puntos</w:t>
+      </w:r>
+      <w:r>
+        <w:rPr>
+          <w:rStyle w:val="eop"/>
+        </w:rPr>
+        <w:t xml:space="preserve"> es muy alta</w:t>
+      </w:r>
+      <w:r>
+        <w:rPr>
+          <w:rStyle w:val="eop"/>
+        </w:rPr>
+        <w:t>. Pero</w:t>
+      </w:r>
+      <w:r>
+        <w:rPr>
+          <w:rStyle w:val="eop"/>
+        </w:rPr>
+        <w:t xml:space="preserve"> </w:t>
+      </w:r>
+      <w:r>
+        <w:rPr>
+          <w:rStyle w:val="eop"/>
+        </w:rPr>
+        <w:t>estos sistemas de transporte se han vuelto ineficientes y poco confiables</w:t>
+      </w:r>
+      <w:r>
+        <w:rPr>
+          <w:rStyle w:val="eop"/>
+        </w:rPr>
+        <w:t xml:space="preserve"> </w:t>
+      </w:r>
+      <w:r>
+        <w:rPr>
+          <w:rStyle w:val="eop"/>
+        </w:rPr>
+        <w:t>debido al crecimiento que existe en la població</w:t>
+      </w:r>
+      <w:r>
+        <w:rPr>
+          <w:rStyle w:val="eop"/>
+        </w:rPr>
+        <w:t>n que habita en esta gran urbe, además</w:t>
+      </w:r>
+      <w:r>
+        <w:rPr>
+          <w:rStyle w:val="eop"/>
+        </w:rPr>
+        <w:t xml:space="preserve"> la infraestructura con la que cuentan no alcanza para </w:t>
+      </w:r>
+      <w:r>
+        <w:rPr>
+          <w:rStyle w:val="eop"/>
+        </w:rPr>
+        <w:t>proporcionar</w:t>
+      </w:r>
+      <w:r>
+        <w:rPr>
+          <w:rStyle w:val="eop"/>
+        </w:rPr>
+        <w:t xml:space="preserve"> el servicio de la mejor forma a las personas que </w:t>
+      </w:r>
+      <w:r>
+        <w:rPr>
+          <w:rStyle w:val="eop"/>
+        </w:rPr>
+        <w:t>lo solicitan</w:t>
+      </w:r>
+      <w:r>
+        <w:rPr>
+          <w:rStyle w:val="eop"/>
+        </w:rPr>
+        <w:t xml:space="preserve">. </w:t>
+      </w:r>
+      <w:r>
+        <w:rPr>
+          <w:rStyle w:val="eop"/>
+        </w:rPr>
+        <w:t>Por esta razón</w:t>
+      </w:r>
+      <w:r>
+        <w:rPr>
+          <w:rStyle w:val="eop"/>
+        </w:rPr>
+        <w:t xml:space="preserve">, se </w:t>
+      </w:r>
+      <w:r>
+        <w:rPr>
+          <w:rStyle w:val="eop"/>
+        </w:rPr>
+        <w:t>buscan</w:t>
+      </w:r>
+      <w:r>
+        <w:rPr>
+          <w:rStyle w:val="eop"/>
+        </w:rPr>
+        <w:t xml:space="preserve"> alternativas para mejorar estos </w:t>
+      </w:r>
+      <w:r>
+        <w:rPr>
+          <w:rStyle w:val="eop"/>
+        </w:rPr>
+        <w:t>servicios,</w:t>
+      </w:r>
+      <w:r>
+        <w:rPr>
+          <w:rStyle w:val="eop"/>
+        </w:rPr>
+        <w:t xml:space="preserve"> ofrecer una mejor atención y </w:t>
+      </w:r>
+      <w:r>
+        <w:rPr>
+          <w:rStyle w:val="eop"/>
+        </w:rPr>
+        <w:t xml:space="preserve">hacer </w:t>
+      </w:r>
+      <w:r>
+        <w:rPr>
+          <w:rStyle w:val="eop"/>
+        </w:rPr>
+        <w:t>que los tiempos de traslado se disminuyan</w:t>
+      </w:r>
+      <w:r>
+        <w:rPr>
+          <w:rStyle w:val="eop"/>
+        </w:rPr>
+        <w:t>, incluso,</w:t>
+      </w:r>
+      <w:r>
+        <w:rPr>
+          <w:rStyle w:val="eop"/>
+        </w:rPr>
+        <w:t xml:space="preserve"> </w:t>
+      </w:r>
+      <w:r>
+        <w:rPr>
+          <w:rStyle w:val="eop"/>
+        </w:rPr>
+        <w:t>tomando en cuenta el aumento de</w:t>
+      </w:r>
+      <w:r>
+        <w:rPr>
+          <w:rStyle w:val="eop"/>
+        </w:rPr>
+        <w:t xml:space="preserve"> usuarios. La solución</w:t>
+      </w:r>
+      <w:r>
+        <w:rPr>
+          <w:rStyle w:val="eop"/>
+        </w:rPr>
+        <w:t xml:space="preserve"> más es aumentar la infraestructura de los transportes que ya se tienen para así brindar el servicio a más personas y cubrir más espacio geográfico dentro de la ciudad; pero esta solución, a pesar de resolver el principal problema, </w:t>
+      </w:r>
+      <w:r>
+        <w:rPr>
+          <w:rStyle w:val="eop"/>
+        </w:rPr>
+        <w:t>ocasiona algunos otros, entre ellos</w:t>
+      </w:r>
+      <w:r>
+        <w:rPr>
+          <w:rStyle w:val="eop"/>
+        </w:rPr>
+        <w:t xml:space="preserve"> la contaminación.</w:t>
+      </w:r>
+      <w:r>
+        <w:rPr>
+          <w:rStyle w:val="eop"/>
+        </w:rPr>
+        <w:t xml:space="preserve"> </w:t>
+      </w:r>
     </w:p>
     <w:p>
       <w:pPr>
@@ -986,23 +1589,8 @@
         <w:textAlignment w:val="baseline"/>
         <w:rPr>
           <w:rStyle w:val="eop"/>
-          <w:b/>
-        </w:rPr>
-      </w:pPr>
-      <w:r>
-        <w:rPr>
-          <w:rStyle w:val="eop"/>
-          <w:b/>
-        </w:rPr>
-        <w:t>1.3</w:t>
-      </w:r>
-      <w:r>
-        <w:rPr>
-          <w:rStyle w:val="eop"/>
-          <w:b/>
-        </w:rPr>
-        <w:t xml:space="preserve"> Sistemas de bicicletas compartidas en la Ciudad de México</w:t>
-      </w:r>
+        </w:rPr>
+      </w:pPr>
     </w:p>
     <w:p>
       <w:pPr>
@@ -1018,471 +1606,49 @@
         <w:rPr>
           <w:rStyle w:val="eop"/>
         </w:rPr>
-        <w:t>El transporte público ha sido de gran importancia para las ciudades de gran tamaño como lo es la Ciudad de México</w:t>
-      </w:r>
-      <w:r>
-        <w:rPr>
-          <w:rStyle w:val="eop"/>
-        </w:rPr>
-        <w:t xml:space="preserve"> sobre todo por la </w:t>
-      </w:r>
-      <w:r>
-        <w:rPr>
-          <w:rStyle w:val="eop"/>
-        </w:rPr>
-        <w:t>cantidad de personas que se mueven a distint</w:t>
-      </w:r>
-      <w:r>
-        <w:rPr>
-          <w:rStyle w:val="eop"/>
-        </w:rPr>
-        <w:t>os puntos. Pero</w:t>
-      </w:r>
-      <w:r>
-        <w:rPr>
-          <w:rStyle w:val="eop"/>
-        </w:rPr>
-        <w:t>,</w:t>
-      </w:r>
-      <w:r>
-        <w:rPr>
-          <w:rStyle w:val="eop"/>
-        </w:rPr>
-        <w:t xml:space="preserve"> debido al gran crecimiento que existe en la población que habita en esta gran urbe, estos sistemas de transporte se han vuelto ineficientes y poco confiables, ya que la infraestructura con la que cuentan no alcanza para darle el servicio de la mejor forma a todas las personas que necesitan el servicio. </w:t>
-      </w:r>
-      <w:r>
-        <w:rPr>
-          <w:rStyle w:val="eop"/>
-        </w:rPr>
-        <w:t>Por esta razón</w:t>
-      </w:r>
-      <w:r>
-        <w:rPr>
-          <w:rStyle w:val="eop"/>
-        </w:rPr>
-        <w:t xml:space="preserve">, se han pensado distintas alternativas para mejorar estos </w:t>
-      </w:r>
-      <w:r>
-        <w:rPr>
-          <w:rStyle w:val="eop"/>
-        </w:rPr>
-        <w:t>servicios,</w:t>
-      </w:r>
-      <w:r>
-        <w:rPr>
-          <w:rStyle w:val="eop"/>
-        </w:rPr>
-        <w:t xml:space="preserve"> ofrecer una mejor atención y </w:t>
-      </w:r>
-      <w:r>
-        <w:rPr>
-          <w:rStyle w:val="eop"/>
-        </w:rPr>
-        <w:t xml:space="preserve">hacer </w:t>
-      </w:r>
-      <w:r>
-        <w:rPr>
-          <w:rStyle w:val="eop"/>
-        </w:rPr>
-        <w:t xml:space="preserve">que los tiempos de traslado se disminuyan </w:t>
-      </w:r>
-      <w:r>
-        <w:rPr>
-          <w:rStyle w:val="eop"/>
-        </w:rPr>
-        <w:t>aun</w:t>
-      </w:r>
-      <w:r>
-        <w:rPr>
-          <w:rStyle w:val="eop"/>
-        </w:rPr>
-        <w:t xml:space="preserve"> </w:t>
-      </w:r>
-      <w:r>
-        <w:rPr>
-          <w:rStyle w:val="eop"/>
-        </w:rPr>
-        <w:t>tomando en cuenta el aumento de</w:t>
-      </w:r>
-      <w:r>
-        <w:rPr>
-          <w:rStyle w:val="eop"/>
-        </w:rPr>
-        <w:t xml:space="preserve"> usuarios. La solución</w:t>
-      </w:r>
-      <w:r>
-        <w:rPr>
-          <w:rStyle w:val="eop"/>
-        </w:rPr>
-        <w:t xml:space="preserve"> más cla</w:t>
-      </w:r>
-      <w:r>
-        <w:rPr>
-          <w:rStyle w:val="eop"/>
-        </w:rPr>
-        <w:t>ra</w:t>
-      </w:r>
-      <w:r>
-        <w:rPr>
-          <w:rStyle w:val="eop"/>
-        </w:rPr>
-        <w:t xml:space="preserve"> que se puede</w:t>
-      </w:r>
-      <w:r>
-        <w:rPr>
-          <w:rStyle w:val="eop"/>
-        </w:rPr>
-        <w:t xml:space="preserve"> encontrar después de analizar estos problemas es aumentar la infraestructura de los transportes que ya se tienen para así brindar el servicio a más personas y cubrir más espacio geográfico dentro de la ciudad; pero esta solución, a pesar de resolver el principal problema, </w:t>
-      </w:r>
-      <w:r>
-        <w:rPr>
-          <w:rStyle w:val="eop"/>
-        </w:rPr>
-        <w:t>genera otro problema que es la contaminación.</w:t>
-      </w:r>
-      <w:r>
-        <w:rPr>
-          <w:rStyle w:val="eop"/>
-        </w:rPr>
-        <w:t xml:space="preserve"> </w:t>
-      </w:r>
-    </w:p>
-    <w:p>
-      <w:pPr>
-        <w:pStyle w:val="paragraph"/>
-        <w:spacing w:before="0" w:beforeAutospacing="0" w:after="0" w:afterAutospacing="0" w:line="480" w:lineRule="auto"/>
-        <w:jc w:val="both"/>
-        <w:textAlignment w:val="baseline"/>
-        <w:rPr>
-          <w:rStyle w:val="eop"/>
-        </w:rPr>
-      </w:pPr>
-    </w:p>
-    <w:p>
-      <w:pPr>
-        <w:pStyle w:val="paragraph"/>
-        <w:spacing w:before="0" w:beforeAutospacing="0" w:after="0" w:afterAutospacing="0" w:line="480" w:lineRule="auto"/>
-        <w:jc w:val="both"/>
-        <w:textAlignment w:val="baseline"/>
-        <w:rPr>
-          <w:rStyle w:val="eop"/>
-        </w:rPr>
-      </w:pPr>
-      <w:r>
-        <w:rPr>
-          <w:rStyle w:val="eop"/>
-        </w:rPr>
         <w:t>Al encontrarse en la bicicleta un medio de transporte eficiente y amigable con el ambiente, se puede tomar en cuenta como alternativa al uso del tra</w:t>
       </w:r>
       <w:r>
         <w:rPr>
           <w:rStyle w:val="eop"/>
         </w:rPr>
-        <w:t>nsporte público. Es por esto que se tomó en cuenta la bicicleta como una opción para que las personas se pudieran mover dentro de la Ciudad de México, pero los habitantes no tenían una buena cultura ciclista como en otras ciudades,</w:t>
-      </w:r>
-      <w:r>
-        <w:rPr>
-          <w:rStyle w:val="eop"/>
-        </w:rPr>
-        <w:t xml:space="preserve"> por esto</w:t>
-      </w:r>
-      <w:r>
-        <w:rPr>
-          <w:rStyle w:val="eop"/>
-        </w:rPr>
-        <w:t xml:space="preserve"> se tenía que crear un plan para motivar a las personas a que cambiaran sus hábitos y aceptaran la bicicleta como parte de su vida cotidiana. </w:t>
-      </w:r>
-      <w:r>
-        <w:rPr>
-          <w:rStyle w:val="eop"/>
-        </w:rPr>
-        <w:t>El primer</w:t>
-      </w:r>
-      <w:r>
-        <w:rPr>
-          <w:rStyle w:val="eop"/>
-        </w:rPr>
-        <w:t xml:space="preserve"> paso que se siguió fue la construcción de ciclovías para que los ciclistas pudieran sentirse más seguros </w:t>
-      </w:r>
-      <w:r>
-        <w:rPr>
-          <w:rStyle w:val="eop"/>
-        </w:rPr>
-        <w:lastRenderedPageBreak/>
-        <w:t>teniendo sus propios cami</w:t>
-      </w:r>
-      <w:r>
-        <w:rPr>
-          <w:rStyle w:val="eop"/>
-        </w:rPr>
-        <w:t>nos, pero lo más importante de esta estrategia es que se iniciaron programas en los que se invitaba a toda la gente a salir con su bicicleta y seguir ciertos recorridos que el gobierno planeo de tal forma que se prohibió la circulación de automóviles en ciertas avenidas principales. Todos estos esfuerzos dieron resultado, ya que se incrementó la aceptación de la bicicleta por parte de los</w:t>
-      </w:r>
-      <w:r>
-        <w:rPr>
-          <w:rStyle w:val="eop"/>
-        </w:rPr>
-        <w:t xml:space="preserve"> usuarios y los automovilistas.</w:t>
-      </w:r>
-      <w:r>
-        <w:rPr>
-          <w:rStyle w:val="eop"/>
-        </w:rPr>
-        <w:t xml:space="preserve"> Después de realizar estos esfuerzos, se empezó a planear la implementación de los sistemas de bicicletas compartidas en la ciudad.</w:t>
-      </w:r>
-    </w:p>
-    <w:p>
-      <w:pPr>
-        <w:pStyle w:val="paragraph"/>
-        <w:spacing w:before="0" w:beforeAutospacing="0" w:after="0" w:afterAutospacing="0" w:line="480" w:lineRule="auto"/>
-        <w:jc w:val="both"/>
-        <w:textAlignment w:val="baseline"/>
-        <w:rPr>
-          <w:rStyle w:val="eop"/>
-        </w:rPr>
-      </w:pPr>
-    </w:p>
-    <w:p>
-      <w:pPr>
-        <w:pStyle w:val="paragraph"/>
-        <w:spacing w:before="0" w:beforeAutospacing="0" w:after="0" w:afterAutospacing="0" w:line="480" w:lineRule="auto"/>
-        <w:jc w:val="both"/>
-        <w:textAlignment w:val="baseline"/>
-        <w:rPr>
-          <w:rStyle w:val="eop"/>
-        </w:rPr>
-      </w:pPr>
-      <w:r>
-        <w:rPr>
-          <w:rStyle w:val="eop"/>
-        </w:rPr>
-        <w:t>El primer sistema de bicicletas compartidas que se implementó en la Ciudad de México fue “</w:t>
-      </w:r>
-      <w:proofErr w:type="spellStart"/>
-      <w:r>
-        <w:rPr>
-          <w:rStyle w:val="eop"/>
-        </w:rPr>
-        <w:t>Ecobici</w:t>
-      </w:r>
-      <w:proofErr w:type="spellEnd"/>
-      <w:r>
-        <w:rPr>
-          <w:rStyle w:val="eop"/>
-        </w:rPr>
-        <w:t>”</w:t>
-      </w:r>
-      <w:r>
-        <w:rPr>
-          <w:rStyle w:val="eop"/>
-        </w:rPr>
-        <w:t xml:space="preserve">, </w:t>
-      </w:r>
-      <w:r>
-        <w:rPr>
-          <w:rStyle w:val="eop"/>
-        </w:rPr>
-        <w:t>un sistema considerado de tercer</w:t>
-      </w:r>
-      <w:r>
-        <w:rPr>
-          <w:rStyle w:val="eop"/>
-        </w:rPr>
-        <w:t xml:space="preserve">a generación que inició operaciones </w:t>
-      </w:r>
-      <w:r>
-        <w:rPr>
-          <w:rStyle w:val="eop"/>
-        </w:rPr>
-        <w:t xml:space="preserve">en el año 2010 y </w:t>
-      </w:r>
-      <w:r>
-        <w:rPr>
-          <w:rStyle w:val="eop"/>
-        </w:rPr>
-        <w:t>estuvo pensado</w:t>
-      </w:r>
-      <w:r>
-        <w:rPr>
-          <w:rStyle w:val="eop"/>
-        </w:rPr>
-        <w:t xml:space="preserve"> como parte de la mejora de los sistemas de transporte público que se tenían</w:t>
-      </w:r>
-      <w:r>
-        <w:rPr>
-          <w:rStyle w:val="eop"/>
-        </w:rPr>
-        <w:t xml:space="preserve"> contempladas</w:t>
-      </w:r>
-      <w:r>
-        <w:rPr>
-          <w:rStyle w:val="eop"/>
-        </w:rPr>
-        <w:t>. Se analizó la posibilidad de colocar las estaciones en lugares donde se tenía gran actividad comercial o gran circulación de personas a lo largo del día</w:t>
-      </w:r>
-      <w:r>
-        <w:rPr>
-          <w:rStyle w:val="eop"/>
-        </w:rPr>
-        <w:t>,</w:t>
-      </w:r>
-      <w:r>
-        <w:rPr>
-          <w:rStyle w:val="eop"/>
-        </w:rPr>
-        <w:t xml:space="preserve"> pero que también estuvieran en zonas donde las ciclovías habían sido habilitadas para tener mayor conexión entre las estaciones que forman parte del sistema y con otros tipos de transporte como metro, </w:t>
-      </w:r>
-      <w:proofErr w:type="spellStart"/>
-      <w:r>
-        <w:rPr>
-          <w:rStyle w:val="eop"/>
-        </w:rPr>
-        <w:t>metrobús</w:t>
-      </w:r>
-      <w:proofErr w:type="spellEnd"/>
-      <w:r>
-        <w:rPr>
-          <w:rStyle w:val="eop"/>
-        </w:rPr>
-        <w:t xml:space="preserve"> y trolebús. Los inicios de este sistema fueron prometedores </w:t>
-      </w:r>
-      <w:r>
-        <w:rPr>
-          <w:rStyle w:val="eop"/>
-        </w:rPr>
-        <w:t xml:space="preserve">ya que se contaban con </w:t>
-      </w:r>
-      <w:r>
-        <w:rPr>
-          <w:rStyle w:val="eop"/>
-        </w:rPr>
-        <w:t xml:space="preserve">84 </w:t>
-      </w:r>
-      <w:r>
-        <w:rPr>
-          <w:rStyle w:val="eop"/>
-        </w:rPr>
-        <w:t>estaciones y 1200 bicicletas</w:t>
-      </w:r>
-      <w:r>
-        <w:rPr>
-          <w:rStyle w:val="eop"/>
-        </w:rPr>
-        <w:t>,</w:t>
-      </w:r>
-      <w:r>
-        <w:rPr>
-          <w:rStyle w:val="eop"/>
-        </w:rPr>
-        <w:t xml:space="preserve"> </w:t>
-      </w:r>
-      <w:r>
-        <w:rPr>
-          <w:rStyle w:val="eop"/>
-        </w:rPr>
-        <w:t>y fueron incrementando poco a poco hasta llegar a tener 452 estaciones y más de 6000</w:t>
-      </w:r>
-      <w:r>
-        <w:rPr>
-          <w:rStyle w:val="eop"/>
-        </w:rPr>
-        <w:t xml:space="preserve"> bicicletas al finalizar 2017; además,</w:t>
-      </w:r>
-      <w:r>
-        <w:rPr>
-          <w:rStyle w:val="eop"/>
-        </w:rPr>
-        <w:t xml:space="preserve"> cubre las principales zonas de la ciudad.</w:t>
-      </w:r>
-      <w:r>
-        <w:rPr>
-          <w:rStyle w:val="eop"/>
-        </w:rPr>
-        <w:t xml:space="preserve"> Para poder usar este servicio se necesita un registro que se puede pagar a</w:t>
-      </w:r>
-      <w:r>
-        <w:rPr>
-          <w:rStyle w:val="eop"/>
-        </w:rPr>
-        <w:t>nualmente, por semana o por día; una vez teniendo el registro se puede llegar a la estación a tomar la bicicleta y hacer uso de ella. Dentro del sistema se tiene una restricción de ti</w:t>
-      </w:r>
-      <w:r>
-        <w:rPr>
-          <w:rStyle w:val="eop"/>
-        </w:rPr>
-        <w:t>empo para el uso de cada unidad,</w:t>
-      </w:r>
-      <w:r>
-        <w:rPr>
-          <w:rStyle w:val="eop"/>
-        </w:rPr>
-        <w:t xml:space="preserve"> los viajes tienen una duración máxima de 45 minutos y se cobra un monto extra de acuerdo a la cantidad de tiempo que se excedió</w:t>
-      </w:r>
-      <w:r>
-        <w:rPr>
-          <w:rStyle w:val="eop"/>
-        </w:rPr>
-        <w:t xml:space="preserve">, esto se hace para </w:t>
-      </w:r>
-      <w:r>
-        <w:rPr>
-          <w:rStyle w:val="eop"/>
-        </w:rPr>
-        <w:t xml:space="preserve">tener un control más eficiente y procurar que las bicicletas se depositen en las </w:t>
-      </w:r>
-      <w:r>
-        <w:rPr>
-          <w:rStyle w:val="eop"/>
-        </w:rPr>
-        <w:lastRenderedPageBreak/>
-        <w:t>estaciones para que puedan ser utilizadas por alguien más</w:t>
-      </w:r>
-      <w:r>
-        <w:rPr>
-          <w:rStyle w:val="eop"/>
-        </w:rPr>
-        <w:t xml:space="preserve"> </w:t>
-      </w:r>
-      <w:r>
-        <w:rPr>
-          <w:rStyle w:val="eop"/>
-          <w:b/>
-        </w:rPr>
-        <w:t>[</w:t>
-      </w:r>
-      <w:proofErr w:type="spellStart"/>
-      <w:r>
-        <w:rPr>
-          <w:rStyle w:val="eop"/>
-          <w:b/>
-        </w:rPr>
-        <w:t>Ecobici</w:t>
-      </w:r>
-      <w:proofErr w:type="spellEnd"/>
-      <w:r>
-        <w:rPr>
-          <w:rStyle w:val="eop"/>
-          <w:b/>
-        </w:rPr>
-        <w:t>, 2018</w:t>
-      </w:r>
-      <w:r>
-        <w:rPr>
-          <w:rStyle w:val="eop"/>
-          <w:b/>
-        </w:rPr>
-        <w:t>]</w:t>
-      </w:r>
-      <w:r>
-        <w:rPr>
-          <w:rStyle w:val="eop"/>
-        </w:rPr>
-        <w:t>.</w:t>
-      </w:r>
-      <w:r>
-        <w:rPr>
-          <w:rStyle w:val="eop"/>
-        </w:rPr>
-        <w:t xml:space="preserve"> Este sistema tiene</w:t>
+        <w:t>nsporte público, e</w:t>
+      </w:r>
+      <w:r>
+        <w:rPr>
+          <w:rStyle w:val="eop"/>
+        </w:rPr>
+        <w:t xml:space="preserve">s por esto que se </w:t>
+      </w:r>
+      <w:r>
+        <w:rPr>
+          <w:rStyle w:val="eop"/>
+        </w:rPr>
+        <w:t xml:space="preserve">le </w:t>
+      </w:r>
+      <w:r>
+        <w:rPr>
+          <w:rStyle w:val="eop"/>
+        </w:rPr>
+        <w:t xml:space="preserve">tomó en cuenta como una opción para que las personas se pudieran mover dentro de la Ciudad de México, pero </w:t>
+      </w:r>
+      <w:r>
+        <w:rPr>
+          <w:rStyle w:val="eop"/>
+        </w:rPr>
+        <w:t xml:space="preserve">se encontró un obstáculo: </w:t>
+      </w:r>
+      <w:r>
+        <w:rPr>
+          <w:rStyle w:val="eop"/>
+        </w:rPr>
+        <w:t xml:space="preserve">los habitantes no tenían una buena cultura </w:t>
+      </w:r>
+      <w:r>
+        <w:rPr>
+          <w:rStyle w:val="eop"/>
+        </w:rPr>
+        <w:t xml:space="preserve">ciclista como en otras ciudades; </w:t>
       </w:r>
       <w:bookmarkStart w:id="0" w:name="_GoBack"/>
       <w:bookmarkEnd w:id="0"/>
@@ -1490,7 +1656,134 @@
         <w:rPr>
           <w:rStyle w:val="eop"/>
         </w:rPr>
-        <w:t xml:space="preserve"> una característica que es la de ser regulado por el gobierno</w:t>
+        <w:t xml:space="preserve">se tenía que crear un plan para motivar a las personas a que cambiaran sus hábitos y aceptaran la bicicleta como parte de su vida cotidiana. </w:t>
+      </w:r>
+      <w:r>
+        <w:rPr>
+          <w:rStyle w:val="eop"/>
+        </w:rPr>
+        <w:t>El primer</w:t>
+      </w:r>
+      <w:r>
+        <w:rPr>
+          <w:rStyle w:val="eop"/>
+        </w:rPr>
+        <w:t xml:space="preserve"> paso que se siguió fue la construcción de ciclovías para que los ciclistas pudieran sentirse más seguros teniendo sus propios cami</w:t>
+      </w:r>
+      <w:r>
+        <w:rPr>
+          <w:rStyle w:val="eop"/>
+        </w:rPr>
+        <w:t xml:space="preserve">nos, pero lo más importante de esta estrategia es que se iniciaron programas en los que se invitaba a toda la gente a salir con su bicicleta y seguir ciertos recorridos que el gobierno planeo de tal forma que se prohibió la circulación de automóviles en ciertas avenidas principales. Todos estos esfuerzos dieron resultado, ya que </w:t>
+      </w:r>
+      <w:r>
+        <w:rPr>
+          <w:rStyle w:val="eop"/>
+        </w:rPr>
+        <w:lastRenderedPageBreak/>
+        <w:t>se incrementó la aceptación de la bicicleta por parte de los</w:t>
+      </w:r>
+      <w:r>
+        <w:rPr>
+          <w:rStyle w:val="eop"/>
+        </w:rPr>
+        <w:t xml:space="preserve"> usuarios y los automovilistas.</w:t>
+      </w:r>
+      <w:r>
+        <w:rPr>
+          <w:rStyle w:val="eop"/>
+        </w:rPr>
+        <w:t xml:space="preserve"> Después de realizar estos esfuerzos, se empezó a planear la implementación de los sistemas de bicicletas compartidas en la ciudad.</w:t>
+      </w:r>
+    </w:p>
+    <w:p>
+      <w:pPr>
+        <w:pStyle w:val="paragraph"/>
+        <w:spacing w:before="0" w:beforeAutospacing="0" w:after="0" w:afterAutospacing="0" w:line="480" w:lineRule="auto"/>
+        <w:jc w:val="both"/>
+        <w:textAlignment w:val="baseline"/>
+        <w:rPr>
+          <w:rStyle w:val="eop"/>
+        </w:rPr>
+      </w:pPr>
+    </w:p>
+    <w:p>
+      <w:pPr>
+        <w:pStyle w:val="paragraph"/>
+        <w:spacing w:before="0" w:beforeAutospacing="0" w:after="0" w:afterAutospacing="0" w:line="480" w:lineRule="auto"/>
+        <w:jc w:val="both"/>
+        <w:textAlignment w:val="baseline"/>
+        <w:rPr>
+          <w:rStyle w:val="eop"/>
+        </w:rPr>
+      </w:pPr>
+      <w:r>
+        <w:rPr>
+          <w:rStyle w:val="eop"/>
+        </w:rPr>
+        <w:t>El primer sistema de bicicletas compartidas que se implementó en la Ciudad de México fue “</w:t>
+      </w:r>
+      <w:proofErr w:type="spellStart"/>
+      <w:r>
+        <w:rPr>
+          <w:rStyle w:val="eop"/>
+        </w:rPr>
+        <w:t>Ecobici</w:t>
+      </w:r>
+      <w:proofErr w:type="spellEnd"/>
+      <w:r>
+        <w:rPr>
+          <w:rStyle w:val="eop"/>
+        </w:rPr>
+        <w:t>”</w:t>
+      </w:r>
+      <w:r>
+        <w:rPr>
+          <w:rStyle w:val="eop"/>
+        </w:rPr>
+        <w:t xml:space="preserve">, </w:t>
+      </w:r>
+      <w:r>
+        <w:rPr>
+          <w:rStyle w:val="eop"/>
+        </w:rPr>
+        <w:t>un sistema considerado de tercer</w:t>
+      </w:r>
+      <w:r>
+        <w:rPr>
+          <w:rStyle w:val="eop"/>
+        </w:rPr>
+        <w:t xml:space="preserve">a generación que inició operaciones </w:t>
+      </w:r>
+      <w:r>
+        <w:rPr>
+          <w:rStyle w:val="eop"/>
+        </w:rPr>
+        <w:t xml:space="preserve">en el año 2010 y </w:t>
+      </w:r>
+      <w:r>
+        <w:rPr>
+          <w:rStyle w:val="eop"/>
+        </w:rPr>
+        <w:t>estuvo pensado</w:t>
+      </w:r>
+      <w:r>
+        <w:rPr>
+          <w:rStyle w:val="eop"/>
+        </w:rPr>
+        <w:t xml:space="preserve"> como parte de la mejora de los sistemas de transporte público que se tenían</w:t>
+      </w:r>
+      <w:r>
+        <w:rPr>
+          <w:rStyle w:val="eop"/>
+        </w:rPr>
+        <w:t xml:space="preserve"> contempladas</w:t>
+      </w:r>
+      <w:r>
+        <w:rPr>
+          <w:rStyle w:val="eop"/>
+        </w:rPr>
+        <w:t>. Se analizó la posibilidad de colocar las estaciones en lugares donde se tenía gran actividad comercial o gran circulación de personas a lo largo del día</w:t>
       </w:r>
       <w:r>
         <w:rPr>
@@ -1502,6 +1795,164 @@
         <w:rPr>
           <w:rStyle w:val="eop"/>
         </w:rPr>
+        <w:t xml:space="preserve"> pero que también estuvieran en zonas donde las ciclovías habían sido habilitadas para tener mayor conexión entre las estaciones que forman parte del sistema y con otros tipos de transporte como metro, </w:t>
+      </w:r>
+      <w:proofErr w:type="spellStart"/>
+      <w:r>
+        <w:rPr>
+          <w:rStyle w:val="eop"/>
+        </w:rPr>
+        <w:t>metrobús</w:t>
+      </w:r>
+      <w:proofErr w:type="spellEnd"/>
+      <w:r>
+        <w:rPr>
+          <w:rStyle w:val="eop"/>
+        </w:rPr>
+        <w:t xml:space="preserve"> y trolebús. Los inicios de este sistema fueron prometedores </w:t>
+      </w:r>
+      <w:r>
+        <w:rPr>
+          <w:rStyle w:val="eop"/>
+        </w:rPr>
+        <w:t xml:space="preserve">ya que se contaban con </w:t>
+      </w:r>
+      <w:r>
+        <w:rPr>
+          <w:rStyle w:val="eop"/>
+        </w:rPr>
+        <w:t xml:space="preserve">84 </w:t>
+      </w:r>
+      <w:r>
+        <w:rPr>
+          <w:rStyle w:val="eop"/>
+        </w:rPr>
+        <w:t>estaciones y 1200 bicicletas</w:t>
+      </w:r>
+      <w:r>
+        <w:rPr>
+          <w:rStyle w:val="eop"/>
+        </w:rPr>
+        <w:t>,</w:t>
+      </w:r>
+      <w:r>
+        <w:rPr>
+          <w:rStyle w:val="eop"/>
+        </w:rPr>
+        <w:t xml:space="preserve"> </w:t>
+      </w:r>
+      <w:r>
+        <w:rPr>
+          <w:rStyle w:val="eop"/>
+        </w:rPr>
+        <w:t>y fueron incrementando poco a poco hasta llegar a tener 452 estaciones y más de 6000</w:t>
+      </w:r>
+      <w:r>
+        <w:rPr>
+          <w:rStyle w:val="eop"/>
+        </w:rPr>
+        <w:t xml:space="preserve"> bicicletas al finalizar 2017; además,</w:t>
+      </w:r>
+      <w:r>
+        <w:rPr>
+          <w:rStyle w:val="eop"/>
+        </w:rPr>
+        <w:t xml:space="preserve"> cubre las principales zonas de la ciudad.</w:t>
+      </w:r>
+      <w:r>
+        <w:rPr>
+          <w:rStyle w:val="eop"/>
+        </w:rPr>
+        <w:t xml:space="preserve"> Para poder usar este servicio se necesita un registro que se puede pagar a</w:t>
+      </w:r>
+      <w:r>
+        <w:rPr>
+          <w:rStyle w:val="eop"/>
+        </w:rPr>
+        <w:t>nualmente, por semana o por día; una vez teniendo el registro se puede llegar a la estación a tomar la bicicleta y hacer uso de ella. Dentro del sistema se tiene una restricción de ti</w:t>
+      </w:r>
+      <w:r>
+        <w:rPr>
+          <w:rStyle w:val="eop"/>
+        </w:rPr>
+        <w:t>empo para el uso de cada unidad,</w:t>
+      </w:r>
+      <w:r>
+        <w:rPr>
+          <w:rStyle w:val="eop"/>
+        </w:rPr>
+        <w:t xml:space="preserve"> los viajes tienen una duración máxima de 45 minutos y se cobra un monto extra de acuerdo a la cantidad de tiempo que se excedió</w:t>
+      </w:r>
+      <w:r>
+        <w:rPr>
+          <w:rStyle w:val="eop"/>
+        </w:rPr>
+        <w:t xml:space="preserve">, esto se hace para </w:t>
+      </w:r>
+      <w:r>
+        <w:rPr>
+          <w:rStyle w:val="eop"/>
+        </w:rPr>
+        <w:t>tener un control más eficiente y procurar que las bicicletas se depositen en las estaciones para que puedan ser utilizadas por alguien más</w:t>
+      </w:r>
+      <w:r>
+        <w:rPr>
+          <w:rStyle w:val="eop"/>
+        </w:rPr>
+        <w:t xml:space="preserve"> </w:t>
+      </w:r>
+      <w:r>
+        <w:rPr>
+          <w:rStyle w:val="eop"/>
+          <w:b/>
+        </w:rPr>
+        <w:t>[</w:t>
+      </w:r>
+      <w:proofErr w:type="spellStart"/>
+      <w:r>
+        <w:rPr>
+          <w:rStyle w:val="eop"/>
+          <w:b/>
+        </w:rPr>
+        <w:t>Ecobici</w:t>
+      </w:r>
+      <w:proofErr w:type="spellEnd"/>
+      <w:r>
+        <w:rPr>
+          <w:rStyle w:val="eop"/>
+          <w:b/>
+        </w:rPr>
+        <w:t>, 2018</w:t>
+      </w:r>
+      <w:r>
+        <w:rPr>
+          <w:rStyle w:val="eop"/>
+          <w:b/>
+        </w:rPr>
+        <w:t>]</w:t>
+      </w:r>
+      <w:r>
+        <w:rPr>
+          <w:rStyle w:val="eop"/>
+        </w:rPr>
+        <w:t>.</w:t>
+      </w:r>
+      <w:r>
+        <w:rPr>
+          <w:rStyle w:val="eop"/>
+        </w:rPr>
+        <w:t xml:space="preserve"> Este sistema tiene una característica que es la de ser regulado por el gobierno</w:t>
+      </w:r>
+      <w:r>
+        <w:rPr>
+          <w:rStyle w:val="eop"/>
+        </w:rPr>
+        <w:t>,</w:t>
+      </w:r>
+      <w:r>
+        <w:rPr>
+          <w:rStyle w:val="eop"/>
+        </w:rPr>
         <w:t xml:space="preserve"> pero es operado por una empresa externa </w:t>
       </w:r>
       <w:r>
@@ -1548,7 +1999,14 @@
         <w:rPr>
           <w:rStyle w:val="eop"/>
         </w:rPr>
-        <w:t xml:space="preserve">” y es la empresa que también opera el primer sistema de bicicletas compartidas que se implementó en Francia. Al llegar a México, esta compañía aportó la experiencia </w:t>
+        <w:t xml:space="preserve">” y es la empresa que también opera el primer sistema de </w:t>
+      </w:r>
+      <w:r>
+        <w:rPr>
+          <w:rStyle w:val="eop"/>
+        </w:rPr>
+        <w:lastRenderedPageBreak/>
+        <w:t xml:space="preserve">bicicletas compartidas que se implementó en Francia. Al llegar a México, esta compañía aportó la experiencia </w:t>
       </w:r>
       <w:r>
         <w:rPr>
@@ -1745,41 +2203,35 @@
         <w:rPr>
           <w:rStyle w:val="eop"/>
         </w:rPr>
-        <w:t xml:space="preserve"> </w:t>
-      </w:r>
+        <w:t xml:space="preserve"> empezaron su operación formalmente a partir del año 2018 y han tenido buena aceptación por parte de los ciclistas.</w:t>
+      </w:r>
+    </w:p>
+    <w:p>
+      <w:pPr>
+        <w:pStyle w:val="paragraph"/>
+        <w:spacing w:before="0" w:beforeAutospacing="0" w:after="0" w:afterAutospacing="0" w:line="480" w:lineRule="auto"/>
+        <w:jc w:val="both"/>
+        <w:textAlignment w:val="baseline"/>
+        <w:rPr>
+          <w:rStyle w:val="eop"/>
+        </w:rPr>
+      </w:pPr>
+    </w:p>
+    <w:p>
+      <w:pPr>
+        <w:pStyle w:val="paragraph"/>
+        <w:spacing w:before="0" w:beforeAutospacing="0" w:after="0" w:afterAutospacing="0" w:line="480" w:lineRule="auto"/>
+        <w:jc w:val="both"/>
+        <w:textAlignment w:val="baseline"/>
+        <w:rPr>
+          <w:rStyle w:val="eop"/>
+        </w:rPr>
+      </w:pPr>
       <w:r>
         <w:rPr>
           <w:rStyle w:val="eop"/>
         </w:rPr>
         <w:lastRenderedPageBreak/>
-        <w:t>empezaron su operación formalmente a partir del año 2018 y han tenido buena aceptación por parte de los ciclistas.</w:t>
-      </w:r>
-    </w:p>
-    <w:p>
-      <w:pPr>
-        <w:pStyle w:val="paragraph"/>
-        <w:spacing w:before="0" w:beforeAutospacing="0" w:after="0" w:afterAutospacing="0" w:line="480" w:lineRule="auto"/>
-        <w:jc w:val="both"/>
-        <w:textAlignment w:val="baseline"/>
-        <w:rPr>
-          <w:rStyle w:val="eop"/>
-        </w:rPr>
-      </w:pPr>
-    </w:p>
-    <w:p>
-      <w:pPr>
-        <w:pStyle w:val="paragraph"/>
-        <w:spacing w:before="0" w:beforeAutospacing="0" w:after="0" w:afterAutospacing="0" w:line="480" w:lineRule="auto"/>
-        <w:jc w:val="both"/>
-        <w:textAlignment w:val="baseline"/>
-        <w:rPr>
-          <w:rStyle w:val="eop"/>
-        </w:rPr>
-      </w:pPr>
-      <w:r>
-        <w:rPr>
-          <w:rStyle w:val="eop"/>
-        </w:rPr>
         <w:t xml:space="preserve">Pero, a pesar de tener competencia, </w:t>
       </w:r>
       <w:proofErr w:type="spellStart"/>
@@ -2086,6 +2538,7 @@
         <w:rPr>
           <w:rStyle w:val="eop"/>
         </w:rPr>
+        <w:lastRenderedPageBreak/>
         <w:t>DeMaio</w:t>
       </w:r>
       <w:proofErr w:type="spellEnd"/>
@@ -2631,6 +3084,119 @@
     </w:lvl>
   </w:abstractNum>
   <w:abstractNum w:abstractNumId="2" w15:restartNumberingAfterBreak="0">
+    <w:nsid w:val="418C6347"/>
+    <w:multiLevelType w:val="multilevel"/>
+    <w:tmpl w:val="DCE86642"/>
+    <w:lvl w:ilvl="0">
+      <w:start w:val="1"/>
+      <w:numFmt w:val="decimal"/>
+      <w:lvlText w:val="%1"/>
+      <w:lvlJc w:val="left"/>
+      <w:pPr>
+        <w:ind w:left="360" w:hanging="360"/>
+      </w:pPr>
+      <w:rPr>
+        <w:rFonts w:hint="default"/>
+      </w:rPr>
+    </w:lvl>
+    <w:lvl w:ilvl="1">
+      <w:start w:val="1"/>
+      <w:numFmt w:val="decimal"/>
+      <w:lvlText w:val="%1.%2"/>
+      <w:lvlJc w:val="left"/>
+      <w:pPr>
+        <w:ind w:left="360" w:hanging="360"/>
+      </w:pPr>
+      <w:rPr>
+        <w:rFonts w:hint="default"/>
+      </w:rPr>
+    </w:lvl>
+    <w:lvl w:ilvl="2">
+      <w:start w:val="1"/>
+      <w:numFmt w:val="decimal"/>
+      <w:lvlText w:val="%1.%2.%3"/>
+      <w:lvlJc w:val="left"/>
+      <w:pPr>
+        <w:ind w:left="720" w:hanging="720"/>
+      </w:pPr>
+      <w:rPr>
+        <w:rFonts w:hint="default"/>
+      </w:rPr>
+    </w:lvl>
+    <w:lvl w:ilvl="3">
+      <w:start w:val="1"/>
+      <w:numFmt w:val="decimal"/>
+      <w:lvlText w:val="%1.%2.%3.%4"/>
+      <w:lvlJc w:val="left"/>
+      <w:pPr>
+        <w:ind w:left="720" w:hanging="720"/>
+      </w:pPr>
+      <w:rPr>
+        <w:rFonts w:hint="default"/>
+      </w:rPr>
+    </w:lvl>
+    <w:lvl w:ilvl="4">
+      <w:start w:val="1"/>
+      <w:numFmt w:val="decimal"/>
+      <w:lvlText w:val="%1.%2.%3.%4.%5"/>
+      <w:lvlJc w:val="left"/>
+      <w:pPr>
+        <w:ind w:left="1080" w:hanging="1080"/>
+      </w:pPr>
+      <w:rPr>
+        <w:rFonts w:hint="default"/>
+      </w:rPr>
+    </w:lvl>
+    <w:lvl w:ilvl="5">
+      <w:start w:val="1"/>
+      <w:numFmt w:val="decimal"/>
+      <w:lvlText w:val="%1.%2.%3.%4.%5.%6"/>
+      <w:lvlJc w:val="left"/>
+      <w:pPr>
+        <w:ind w:left="1080" w:hanging="1080"/>
+      </w:pPr>
+      <w:rPr>
+        <w:rFonts w:hint="default"/>
+      </w:rPr>
+    </w:lvl>
+    <w:lvl w:ilvl="6">
+      <w:start w:val="1"/>
+      <w:numFmt w:val="decimal"/>
+      <w:lvlText w:val="%1.%2.%3.%4.%5.%6.%7"/>
+      <w:lvlJc w:val="left"/>
+      <w:pPr>
+        <w:ind w:left="1440" w:hanging="1440"/>
+      </w:pPr>
+      <w:rPr>
+        <w:rFonts w:hint="default"/>
+      </w:rPr>
+    </w:lvl>
+    <w:lvl w:ilvl="7">
+      <w:start w:val="1"/>
+      <w:numFmt w:val="decimal"/>
+      <w:lvlText w:val="%1.%2.%3.%4.%5.%6.%7.%8"/>
+      <w:lvlJc w:val="left"/>
+      <w:pPr>
+        <w:ind w:left="1440" w:hanging="1440"/>
+      </w:pPr>
+      <w:rPr>
+        <w:rFonts w:hint="default"/>
+      </w:rPr>
+    </w:lvl>
+    <w:lvl w:ilvl="8">
+      <w:start w:val="1"/>
+      <w:numFmt w:val="decimal"/>
+      <w:lvlText w:val="%1.%2.%3.%4.%5.%6.%7.%8.%9"/>
+      <w:lvlJc w:val="left"/>
+      <w:pPr>
+        <w:ind w:left="1800" w:hanging="1800"/>
+      </w:pPr>
+      <w:rPr>
+        <w:rFonts w:hint="default"/>
+      </w:rPr>
+    </w:lvl>
+  </w:abstractNum>
+  <w:abstractNum w:abstractNumId="3" w15:restartNumberingAfterBreak="0">
     <w:nsid w:val="5EC156C6"/>
     <w:multiLevelType w:val="multilevel"/>
     <w:tmpl w:val="4484FE44"/>
@@ -2747,10 +3313,13 @@
     <w:abstractNumId w:val="1"/>
   </w:num>
   <w:num w:numId="2">
-    <w:abstractNumId w:val="2"/>
+    <w:abstractNumId w:val="3"/>
   </w:num>
   <w:num w:numId="3">
     <w:abstractNumId w:val="0"/>
+  </w:num>
+  <w:num w:numId="4">
+    <w:abstractNumId w:val="2"/>
   </w:num>
 </w:numbering>
 </file>

</xml_diff>